<commit_message>
modifica al file gitutilizzo
</commit_message>
<xml_diff>
--- a/GIT UTILIZZO.docx
+++ b/GIT UTILIZZO.docx
@@ -1,6 +1,6 @@
 
 <file path=word/document.xml><?xml version="1.0" encoding="utf-8"?>
-<w:document xmlns:wpc="http://schemas.microsoft.com/office/word/2010/wordprocessingCanvas" xmlns:cx="http://schemas.microsoft.com/office/drawing/2014/chartex" xmlns:cx1="http://schemas.microsoft.com/office/drawing/2015/9/8/chartex" xmlns:cx2="http://schemas.microsoft.com/office/drawing/2015/10/21/chartex" xmlns:cx3="http://schemas.microsoft.com/office/drawing/2016/5/9/chartex" xmlns:cx4="http://schemas.microsoft.com/office/drawing/2016/5/10/chartex" xmlns:cx5="http://schemas.microsoft.com/office/drawing/2016/5/11/chartex" xmlns:cx6="http://schemas.microsoft.com/office/drawing/2016/5/12/chartex" xmlns:cx7="http://schemas.microsoft.com/office/drawing/2016/5/13/chartex" xmlns:cx8="http://schemas.microsoft.com/office/drawing/2016/5/14/chartex" xmlns:mc="http://schemas.openxmlformats.org/markup-compatibility/2006" xmlns:aink="http://schemas.microsoft.com/office/drawing/2016/ink" xmlns:am3d="http://schemas.microsoft.com/office/drawing/2017/model3d" xmlns:o="urn:schemas-microsoft-com:office:office" xmlns:r="http://schemas.openxmlformats.org/officeDocument/2006/relationships" xmlns:m="http://schemas.openxmlformats.org/officeDocument/2006/math" xmlns:v="urn:schemas-microsoft-com:vml" xmlns:wp14="http://schemas.microsoft.com/office/word/2010/wordprocessingDrawing" xmlns:wp="http://schemas.openxmlformats.org/drawingml/2006/wordprocessingDrawing" xmlns:w10="urn:schemas-microsoft-com:office:word" xmlns:w="http://schemas.openxmlformats.org/wordprocessingml/2006/main" xmlns:w14="http://schemas.microsoft.com/office/word/2010/wordml" xmlns:w15="http://schemas.microsoft.com/office/word/2012/wordml" xmlns:w16cid="http://schemas.microsoft.com/office/word/2016/wordml/cid" xmlns:w16se="http://schemas.microsoft.com/office/word/2015/wordml/symex" xmlns:wpg="http://schemas.microsoft.com/office/word/2010/wordprocessingGroup" xmlns:wpi="http://schemas.microsoft.com/office/word/2010/wordprocessingInk" xmlns:wne="http://schemas.microsoft.com/office/word/2006/wordml" xmlns:wps="http://schemas.microsoft.com/office/word/2010/wordprocessingShape" mc:Ignorable="w14 w15 w16se w16cid wp14">
+<w:document xmlns:wpc="http://schemas.microsoft.com/office/word/2010/wordprocessingCanvas" xmlns:mc="http://schemas.openxmlformats.org/markup-compatibility/2006" xmlns:o="urn:schemas-microsoft-com:office:office" xmlns:r="http://schemas.openxmlformats.org/officeDocument/2006/relationships" xmlns:m="http://schemas.openxmlformats.org/officeDocument/2006/math" xmlns:v="urn:schemas-microsoft-com:vml" xmlns:wp14="http://schemas.microsoft.com/office/word/2010/wordprocessingDrawing" xmlns:wp="http://schemas.openxmlformats.org/drawingml/2006/wordprocessingDrawing" xmlns:w10="urn:schemas-microsoft-com:office:word" xmlns:w="http://schemas.openxmlformats.org/wordprocessingml/2006/main" xmlns:w14="http://schemas.microsoft.com/office/word/2010/wordml" xmlns:w15="http://schemas.microsoft.com/office/word/2012/wordml" xmlns:wpg="http://schemas.microsoft.com/office/word/2010/wordprocessingGroup" xmlns:wpi="http://schemas.microsoft.com/office/word/2010/wordprocessingInk" xmlns:wne="http://schemas.microsoft.com/office/word/2006/wordml" xmlns:wps="http://schemas.microsoft.com/office/word/2010/wordprocessingShape" mc:Ignorable="w14 w15 wp14">
   <w:body>
     <w:p>
       <w:r>
@@ -18,6 +18,7 @@
       <w:r>
         <w:rPr>
           <w:noProof/>
+          <w:lang w:eastAsia="it-IT"/>
         </w:rPr>
         <w:drawing>
           <wp:inline distT="0" distB="0" distL="0" distR="0" wp14:anchorId="31C0F5B4" wp14:editId="27DAF29D">
@@ -60,6 +61,7 @@
       <w:r>
         <w:rPr>
           <w:noProof/>
+          <w:lang w:eastAsia="it-IT"/>
         </w:rPr>
         <w:lastRenderedPageBreak/>
         <w:drawing>
@@ -98,8 +100,6 @@
           </wp:inline>
         </w:drawing>
       </w:r>
-      <w:bookmarkStart w:id="0" w:name="_GoBack"/>
-      <w:bookmarkEnd w:id="0"/>
     </w:p>
     <w:p>
       <w:r>
@@ -157,15 +157,7 @@
     </w:p>
     <w:p>
       <w:r>
-        <w:t xml:space="preserve">Creare </w:t>
-      </w:r>
-      <w:proofErr w:type="gramStart"/>
-      <w:r>
-        <w:t>una repository</w:t>
-      </w:r>
-      <w:proofErr w:type="gramEnd"/>
-      <w:r>
-        <w:t>: fisicamente creare una cartella in locale ad es c:\GIT</w:t>
+        <w:t>Creare una repository: fisicamente creare una cartella in locale ad es c:\GIT</w:t>
       </w:r>
     </w:p>
     <w:p>
@@ -1069,15 +1061,7 @@
     </w:p>
     <w:p>
       <w:r>
-        <w:t xml:space="preserve">Per creare tutti </w:t>
-      </w:r>
-      <w:proofErr w:type="gramStart"/>
-      <w:r>
-        <w:t>i branche</w:t>
-      </w:r>
-      <w:proofErr w:type="gramEnd"/>
-      <w:r>
-        <w:t xml:space="preserve"> di default lanciare flow init (crea il develope feature ecc…):</w:t>
+        <w:t>Per creare tutti i branche di default lanciare flow init (crea il develope feature ecc…):</w:t>
       </w:r>
     </w:p>
     <w:p/>
@@ -1187,21 +1171,7 @@
         <w:rPr>
           <w:b/>
         </w:rPr>
-        <w:t xml:space="preserve">Come lavorare con </w:t>
-      </w:r>
-      <w:proofErr w:type="gramStart"/>
-      <w:r>
-        <w:rPr>
-          <w:b/>
-        </w:rPr>
-        <w:t>i branche</w:t>
-      </w:r>
-      <w:proofErr w:type="gramEnd"/>
-      <w:r>
-        <w:rPr>
-          <w:b/>
-        </w:rPr>
-        <w:t xml:space="preserve"> e feature.</w:t>
+        <w:t>Come lavorare con i branche e feature.</w:t>
       </w:r>
     </w:p>
     <w:p>
@@ -1458,6 +1428,7 @@
           <w:lang w:eastAsia="it-IT"/>
         </w:rPr>
       </w:pPr>
+      <w:proofErr w:type="gramStart"/>
       <w:r>
         <w:rPr>
           <w:rFonts w:ascii="Consolas" w:eastAsia="Times New Roman" w:hAnsi="Consolas" w:cs="Consolas"/>
@@ -1465,9 +1436,9 @@
           <w:highlight w:val="cyan"/>
           <w:lang w:eastAsia="it-IT"/>
         </w:rPr>
-        <w:t xml:space="preserve">git config --global </w:t>
-      </w:r>
-      <w:proofErr w:type="gramStart"/>
+        <w:t>git</w:t>
+      </w:r>
+      <w:proofErr w:type="gramEnd"/>
       <w:r>
         <w:rPr>
           <w:rFonts w:ascii="Consolas" w:eastAsia="Times New Roman" w:hAnsi="Consolas" w:cs="Consolas"/>
@@ -1475,17 +1446,7 @@
           <w:highlight w:val="cyan"/>
           <w:lang w:eastAsia="it-IT"/>
         </w:rPr>
-        <w:t>user.emal</w:t>
-      </w:r>
-      <w:proofErr w:type="gramEnd"/>
-      <w:r>
-        <w:rPr>
-          <w:rFonts w:ascii="Consolas" w:eastAsia="Times New Roman" w:hAnsi="Consolas" w:cs="Consolas"/>
-          <w:color w:val="3E4349"/>
-          <w:highlight w:val="cyan"/>
-          <w:lang w:eastAsia="it-IT"/>
-        </w:rPr>
-        <w:t xml:space="preserve"> arialdomartini@gmail.com</w:t>
+        <w:t xml:space="preserve"> config --global user.emal arialdomartini@gmail.com</w:t>
       </w:r>
     </w:p>
     <w:p>
@@ -4641,29 +4602,7 @@
           <w:szCs w:val="26"/>
           <w:lang w:eastAsia="it-IT"/>
         </w:rPr>
-        <w:t> </w:t>
-      </w:r>
-      <w:proofErr w:type="gramStart"/>
-      <w:r>
-        <w:rPr>
-          <w:rFonts w:ascii="Arial" w:eastAsia="Times New Roman" w:hAnsi="Arial" w:cs="Arial"/>
-          <w:color w:val="3E4349"/>
-          <w:sz w:val="26"/>
-          <w:szCs w:val="26"/>
-          <w:lang w:eastAsia="it-IT"/>
-        </w:rPr>
-        <w:t>alla root</w:t>
-      </w:r>
-      <w:proofErr w:type="gramEnd"/>
-      <w:r>
-        <w:rPr>
-          <w:rFonts w:ascii="Arial" w:eastAsia="Times New Roman" w:hAnsi="Arial" w:cs="Arial"/>
-          <w:color w:val="3E4349"/>
-          <w:sz w:val="26"/>
-          <w:szCs w:val="26"/>
-          <w:lang w:eastAsia="it-IT"/>
-        </w:rPr>
-        <w:t xml:space="preserve"> del progetto</w:t>
+        <w:t> alla root del progetto</w:t>
       </w:r>
     </w:p>
     <w:p>
@@ -9353,6 +9292,7 @@
         </w:rPr>
         <w:t>“</w:t>
       </w:r>
+      <w:proofErr w:type="gramStart"/>
       <w:r>
         <w:rPr>
           <w:rStyle w:val="Enfasicorsivo"/>
@@ -9361,9 +9301,9 @@
           <w:sz w:val="26"/>
           <w:szCs w:val="26"/>
         </w:rPr>
-        <w:t>il ``commit A`` è raggiungibile da ``master`</w:t>
-      </w:r>
-      <w:proofErr w:type="gramStart"/>
+        <w:t>il</w:t>
+      </w:r>
+      <w:proofErr w:type="gramEnd"/>
       <w:r>
         <w:rPr>
           <w:rStyle w:val="Enfasicorsivo"/>
@@ -9372,7 +9312,7 @@
           <w:sz w:val="26"/>
           <w:szCs w:val="26"/>
         </w:rPr>
-        <w:t>`?</w:t>
+        <w:t xml:space="preserve"> ``commit A`` è raggiungibile da ``master``?</w:t>
       </w:r>
       <w:r>
         <w:rPr>
@@ -9383,7 +9323,6 @@
         </w:rPr>
         <w:t>“</w:t>
       </w:r>
-      <w:proofErr w:type="gramEnd"/>
     </w:p>
     <w:p>
       <w:pPr>
@@ -11702,6 +11641,7 @@
           <w:lang w:eastAsia="it-IT"/>
         </w:rPr>
       </w:pPr>
+      <w:proofErr w:type="gramStart"/>
       <w:r>
         <w:rPr>
           <w:rFonts w:ascii="Consolas" w:eastAsia="Times New Roman" w:hAnsi="Consolas" w:cs="Consolas"/>
@@ -11711,9 +11651,9 @@
           <w:highlight w:val="cyan"/>
           <w:lang w:eastAsia="it-IT"/>
         </w:rPr>
-        <w:t xml:space="preserve">git log </w:t>
-      </w:r>
-      <w:proofErr w:type="gramStart"/>
+        <w:t>git</w:t>
+      </w:r>
+      <w:proofErr w:type="gramEnd"/>
       <w:r>
         <w:rPr>
           <w:rFonts w:ascii="Consolas" w:eastAsia="Times New Roman" w:hAnsi="Consolas" w:cs="Consolas"/>
@@ -11723,19 +11663,7 @@
           <w:highlight w:val="cyan"/>
           <w:lang w:eastAsia="it-IT"/>
         </w:rPr>
-        <w:t>master..</w:t>
-      </w:r>
-      <w:proofErr w:type="gramEnd"/>
-      <w:r>
-        <w:rPr>
-          <w:rFonts w:ascii="Consolas" w:eastAsia="Times New Roman" w:hAnsi="Consolas" w:cs="Consolas"/>
-          <w:color w:val="3E4349"/>
-          <w:sz w:val="23"/>
-          <w:szCs w:val="23"/>
-          <w:highlight w:val="cyan"/>
-          <w:lang w:eastAsia="it-IT"/>
-        </w:rPr>
-        <w:t>feature --oneline</w:t>
+        <w:t xml:space="preserve"> log master..feature --oneline</w:t>
       </w:r>
     </w:p>
     <w:p>
@@ -13337,6 +13265,7 @@
           <w:lang w:eastAsia="it-IT"/>
         </w:rPr>
       </w:pPr>
+      <w:proofErr w:type="gramStart"/>
       <w:r>
         <w:rPr>
           <w:rFonts w:ascii="Consolas" w:eastAsia="Times New Roman" w:hAnsi="Consolas" w:cs="Consolas"/>
@@ -13347,6 +13276,7 @@
         </w:rPr>
         <w:t>echo</w:t>
       </w:r>
+      <w:proofErr w:type="gramEnd"/>
       <w:r>
         <w:rPr>
           <w:rFonts w:ascii="Consolas" w:eastAsia="Times New Roman" w:hAnsi="Consolas" w:cs="Consolas"/>
@@ -13365,29 +13295,7 @@
           <w:szCs w:val="23"/>
           <w:lang w:eastAsia="it-IT"/>
         </w:rPr>
-        <w:t xml:space="preserve">"a </w:t>
-      </w:r>
-      <w:proofErr w:type="gramStart"/>
-      <w:r>
-        <w:rPr>
-          <w:rFonts w:ascii="Consolas" w:eastAsia="Times New Roman" w:hAnsi="Consolas" w:cs="Consolas"/>
-          <w:color w:val="4E9A06"/>
-          <w:sz w:val="23"/>
-          <w:szCs w:val="23"/>
-          <w:lang w:eastAsia="it-IT"/>
-        </w:rPr>
-        <w:t>{ color</w:t>
-      </w:r>
-      <w:proofErr w:type="gramEnd"/>
-      <w:r>
-        <w:rPr>
-          <w:rFonts w:ascii="Consolas" w:eastAsia="Times New Roman" w:hAnsi="Consolas" w:cs="Consolas"/>
-          <w:color w:val="4E9A06"/>
-          <w:sz w:val="23"/>
-          <w:szCs w:val="23"/>
-          <w:lang w:eastAsia="it-IT"/>
-        </w:rPr>
-        <w:t>:red; }"</w:t>
+        <w:t>"a { color:red; }"</w:t>
       </w:r>
       <w:r>
         <w:rPr>
@@ -21133,17 +21041,7 @@
           <w:sz w:val="26"/>
           <w:szCs w:val="26"/>
         </w:rPr>
-        <w:t xml:space="preserve">–non importa che si trovi su GitHub, su un server aziendale o semplicemente in un’altra directory del tuo computer– per git è </w:t>
-      </w:r>
-      <w:proofErr w:type="gramStart"/>
-      <w:r>
-        <w:rPr>
-          <w:rFonts w:ascii="Arial" w:hAnsi="Arial" w:cs="Arial"/>
-          <w:color w:val="3E4349"/>
-          <w:sz w:val="26"/>
-          <w:szCs w:val="26"/>
-        </w:rPr>
-        <w:t>un</w:t>
+        <w:t>–non importa che si trovi su GitHub, su un server aziendale o semplicemente in un’altra directory del tuo computer– per git è un</w:t>
       </w:r>
       <w:r>
         <w:rPr>
@@ -21166,7 +21064,6 @@
         </w:rPr>
         <w:t>remote</w:t>
       </w:r>
-      <w:proofErr w:type="gramEnd"/>
       <w:r>
         <w:rPr>
           <w:rFonts w:ascii="Arial" w:hAnsi="Arial" w:cs="Arial"/>
@@ -21242,43 +21139,31 @@
           <w:szCs w:val="26"/>
           <w:highlight w:val="green"/>
         </w:rPr>
-        <w:t xml:space="preserve">locale ad </w:t>
-      </w:r>
-      <w:proofErr w:type="gramStart"/>
-      <w:r>
-        <w:rPr>
+        <w:t>locale ad un</w:t>
+      </w:r>
+      <w:r>
+        <w:rPr>
+          <w:rStyle w:val="apple-converted-space"/>
           <w:rFonts w:ascii="Arial" w:hAnsi="Arial" w:cs="Arial"/>
           <w:color w:val="3E4349"/>
           <w:sz w:val="26"/>
           <w:szCs w:val="26"/>
           <w:highlight w:val="green"/>
         </w:rPr>
-        <w:t>un</w:t>
-      </w:r>
-      <w:r>
-        <w:rPr>
-          <w:rStyle w:val="apple-converted-space"/>
-          <w:rFonts w:ascii="Arial" w:hAnsi="Arial" w:cs="Arial"/>
-          <w:color w:val="3E4349"/>
-          <w:sz w:val="26"/>
-          <w:szCs w:val="26"/>
+        <w:t> </w:t>
+      </w:r>
+      <w:r>
+        <w:rPr>
+          <w:rStyle w:val="pre"/>
+          <w:rFonts w:ascii="Consolas" w:hAnsi="Consolas" w:cs="Consolas"/>
+          <w:color w:val="3E4349"/>
+          <w:sz w:val="23"/>
+          <w:szCs w:val="23"/>
           <w:highlight w:val="green"/>
-        </w:rPr>
-        <w:t> </w:t>
-      </w:r>
-      <w:r>
-        <w:rPr>
-          <w:rStyle w:val="pre"/>
-          <w:rFonts w:ascii="Consolas" w:hAnsi="Consolas" w:cs="Consolas"/>
-          <w:color w:val="3E4349"/>
-          <w:sz w:val="23"/>
-          <w:szCs w:val="23"/>
-          <w:highlight w:val="green"/>
           <w:shd w:val="clear" w:color="auto" w:fill="ECF0F3"/>
         </w:rPr>
         <w:t>remote</w:t>
       </w:r>
-      <w:proofErr w:type="gramEnd"/>
       <w:r>
         <w:rPr>
           <w:rStyle w:val="apple-converted-space"/>
@@ -21519,6 +21404,7 @@
           <w:szCs w:val="23"/>
         </w:rPr>
       </w:pPr>
+      <w:proofErr w:type="gramStart"/>
       <w:r>
         <w:rPr>
           <w:rStyle w:val="nb"/>
@@ -21529,7 +21415,7 @@
         </w:rPr>
         <w:t>cd</w:t>
       </w:r>
-      <w:proofErr w:type="gramStart"/>
+      <w:proofErr w:type="gramEnd"/>
       <w:r>
         <w:rPr>
           <w:rFonts w:ascii="Consolas" w:hAnsi="Consolas" w:cs="Consolas"/>
@@ -21539,7 +21425,6 @@
         </w:rPr>
         <w:t xml:space="preserve"> ..</w:t>
       </w:r>
-      <w:proofErr w:type="gramEnd"/>
     </w:p>
     <w:p>
       <w:pPr>
@@ -21971,17 +21856,7 @@
           <w:sz w:val="26"/>
           <w:szCs w:val="26"/>
         </w:rPr>
-        <w:t xml:space="preserve">Capita molto spesso, anche, che l’accesso </w:t>
-      </w:r>
-      <w:proofErr w:type="gramStart"/>
-      <w:r>
-        <w:rPr>
-          <w:rFonts w:ascii="Arial" w:hAnsi="Arial" w:cs="Arial"/>
-          <w:color w:val="3E4349"/>
-          <w:sz w:val="26"/>
-          <w:szCs w:val="26"/>
-        </w:rPr>
-        <w:t>ai</w:t>
+        <w:t>Capita molto spesso, anche, che l’accesso ai</w:t>
       </w:r>
       <w:r>
         <w:rPr>
@@ -22004,7 +21879,6 @@
         </w:rPr>
         <w:t>remote</w:t>
       </w:r>
-      <w:proofErr w:type="gramEnd"/>
       <w:r>
         <w:rPr>
           <w:rStyle w:val="apple-converted-space"/>
@@ -22062,6 +21936,7 @@
           <w:szCs w:val="23"/>
         </w:rPr>
       </w:pPr>
+      <w:proofErr w:type="gramStart"/>
       <w:r>
         <w:rPr>
           <w:rStyle w:val="nb"/>
@@ -22072,16 +21947,6 @@
         </w:rPr>
         <w:t>cd</w:t>
       </w:r>
-      <w:proofErr w:type="gramStart"/>
-      <w:r>
-        <w:rPr>
-          <w:rFonts w:ascii="Consolas" w:hAnsi="Consolas" w:cs="Consolas"/>
-          <w:color w:val="3E4349"/>
-          <w:sz w:val="23"/>
-          <w:szCs w:val="23"/>
-        </w:rPr>
-        <w:t xml:space="preserve"> ..</w:t>
-      </w:r>
       <w:proofErr w:type="gramEnd"/>
       <w:r>
         <w:rPr>
@@ -22090,7 +21955,7 @@
           <w:sz w:val="23"/>
           <w:szCs w:val="23"/>
         </w:rPr>
-        <w:t>/progetto</w:t>
+        <w:t xml:space="preserve"> ../progetto</w:t>
       </w:r>
     </w:p>
     <w:p>
@@ -22114,43 +21979,31 @@
           <w:szCs w:val="26"/>
           <w:highlight w:val="green"/>
         </w:rPr>
-        <w:t xml:space="preserve">Bene. Aggiungi all’elenco </w:t>
-      </w:r>
-      <w:proofErr w:type="gramStart"/>
-      <w:r>
-        <w:rPr>
+        <w:t>Bene. Aggiungi all’elenco dei</w:t>
+      </w:r>
+      <w:r>
+        <w:rPr>
+          <w:rStyle w:val="apple-converted-space"/>
           <w:rFonts w:ascii="Arial" w:hAnsi="Arial" w:cs="Arial"/>
           <w:color w:val="3E4349"/>
           <w:sz w:val="26"/>
           <w:szCs w:val="26"/>
           <w:highlight w:val="green"/>
         </w:rPr>
-        <w:t>dei</w:t>
-      </w:r>
-      <w:r>
-        <w:rPr>
-          <w:rStyle w:val="apple-converted-space"/>
-          <w:rFonts w:ascii="Arial" w:hAnsi="Arial" w:cs="Arial"/>
-          <w:color w:val="3E4349"/>
-          <w:sz w:val="26"/>
-          <w:szCs w:val="26"/>
+        <w:t> </w:t>
+      </w:r>
+      <w:r>
+        <w:rPr>
+          <w:rStyle w:val="pre"/>
+          <w:rFonts w:ascii="Consolas" w:hAnsi="Consolas" w:cs="Consolas"/>
+          <w:color w:val="3E4349"/>
+          <w:sz w:val="23"/>
+          <w:szCs w:val="23"/>
           <w:highlight w:val="green"/>
-        </w:rPr>
-        <w:t> </w:t>
-      </w:r>
-      <w:r>
-        <w:rPr>
-          <w:rStyle w:val="pre"/>
-          <w:rFonts w:ascii="Consolas" w:hAnsi="Consolas" w:cs="Consolas"/>
-          <w:color w:val="3E4349"/>
-          <w:sz w:val="23"/>
-          <w:szCs w:val="23"/>
-          <w:highlight w:val="green"/>
           <w:shd w:val="clear" w:color="auto" w:fill="ECF0F3"/>
         </w:rPr>
         <w:t>remote</w:t>
       </w:r>
-      <w:proofErr w:type="gramEnd"/>
       <w:r>
         <w:rPr>
           <w:rStyle w:val="apple-converted-space"/>
@@ -22261,6 +22114,7 @@
           <w:szCs w:val="23"/>
         </w:rPr>
       </w:pPr>
+      <w:proofErr w:type="gramStart"/>
       <w:r>
         <w:rPr>
           <w:rFonts w:ascii="Consolas" w:hAnsi="Consolas" w:cs="Consolas"/>
@@ -22269,9 +22123,9 @@
           <w:szCs w:val="23"/>
           <w:highlight w:val="cyan"/>
         </w:rPr>
-        <w:t>git remote add foobar</w:t>
-      </w:r>
-      <w:proofErr w:type="gramStart"/>
+        <w:t>git</w:t>
+      </w:r>
+      <w:proofErr w:type="gramEnd"/>
       <w:r>
         <w:rPr>
           <w:rFonts w:ascii="Consolas" w:hAnsi="Consolas" w:cs="Consolas"/>
@@ -22280,18 +22134,7 @@
           <w:szCs w:val="23"/>
           <w:highlight w:val="cyan"/>
         </w:rPr>
-        <w:t xml:space="preserve"> ..</w:t>
-      </w:r>
-      <w:proofErr w:type="gramEnd"/>
-      <w:r>
-        <w:rPr>
-          <w:rFonts w:ascii="Consolas" w:hAnsi="Consolas" w:cs="Consolas"/>
-          <w:color w:val="3E4349"/>
-          <w:sz w:val="23"/>
-          <w:szCs w:val="23"/>
-          <w:highlight w:val="cyan"/>
-        </w:rPr>
-        <w:t>/repo-remoto</w:t>
+        <w:t xml:space="preserve"> remote add foobar ../repo-remoto</w:t>
       </w:r>
     </w:p>
     <w:p>
@@ -22614,43 +22457,31 @@
           <w:szCs w:val="26"/>
           <w:highlight w:val="green"/>
         </w:rPr>
-        <w:t xml:space="preserve">Sono due le cose che fondamentalmente puoi fare con </w:t>
-      </w:r>
-      <w:proofErr w:type="gramStart"/>
-      <w:r>
-        <w:rPr>
+        <w:t>Sono due le cose che fondamentalmente puoi fare con un</w:t>
+      </w:r>
+      <w:r>
+        <w:rPr>
+          <w:rStyle w:val="apple-converted-space"/>
           <w:rFonts w:ascii="Arial" w:hAnsi="Arial" w:cs="Arial"/>
           <w:color w:val="3E4349"/>
           <w:sz w:val="26"/>
           <w:szCs w:val="26"/>
           <w:highlight w:val="green"/>
         </w:rPr>
-        <w:t>un</w:t>
-      </w:r>
-      <w:r>
-        <w:rPr>
-          <w:rStyle w:val="apple-converted-space"/>
-          <w:rFonts w:ascii="Arial" w:hAnsi="Arial" w:cs="Arial"/>
-          <w:color w:val="3E4349"/>
-          <w:sz w:val="26"/>
-          <w:szCs w:val="26"/>
+        <w:t> </w:t>
+      </w:r>
+      <w:r>
+        <w:rPr>
+          <w:rStyle w:val="pre"/>
+          <w:rFonts w:ascii="Consolas" w:hAnsi="Consolas" w:cs="Consolas"/>
+          <w:color w:val="3E4349"/>
+          <w:sz w:val="23"/>
+          <w:szCs w:val="23"/>
           <w:highlight w:val="green"/>
-        </w:rPr>
-        <w:t> </w:t>
-      </w:r>
-      <w:r>
-        <w:rPr>
-          <w:rStyle w:val="pre"/>
-          <w:rFonts w:ascii="Consolas" w:hAnsi="Consolas" w:cs="Consolas"/>
-          <w:color w:val="3E4349"/>
-          <w:sz w:val="23"/>
-          <w:szCs w:val="23"/>
-          <w:highlight w:val="green"/>
           <w:shd w:val="clear" w:color="auto" w:fill="ECF0F3"/>
         </w:rPr>
         <w:t>remote</w:t>
       </w:r>
-      <w:proofErr w:type="gramEnd"/>
       <w:r>
         <w:rPr>
           <w:rFonts w:ascii="Arial" w:hAnsi="Arial" w:cs="Arial"/>
@@ -23233,17 +23064,7 @@
           <w:sz w:val="26"/>
           <w:szCs w:val="26"/>
         </w:rPr>
-        <w:t xml:space="preserve">e </w:t>
-      </w:r>
-      <w:proofErr w:type="gramStart"/>
-      <w:r>
-        <w:rPr>
-          <w:rFonts w:ascii="Arial" w:hAnsi="Arial" w:cs="Arial"/>
-          <w:color w:val="3E4349"/>
-          <w:sz w:val="26"/>
-          <w:szCs w:val="26"/>
-        </w:rPr>
-        <w:t>al</w:t>
+        <w:t>e al</w:t>
       </w:r>
       <w:r>
         <w:rPr>
@@ -23266,7 +23087,6 @@
         </w:rPr>
         <w:t>remote</w:t>
       </w:r>
-      <w:proofErr w:type="gramEnd"/>
       <w:r>
         <w:rPr>
           <w:rStyle w:val="apple-converted-space"/>
@@ -23314,17 +23134,7 @@
           <w:sz w:val="26"/>
           <w:szCs w:val="26"/>
         </w:rPr>
-        <w:t xml:space="preserve">ed </w:t>
-      </w:r>
-      <w:proofErr w:type="gramStart"/>
-      <w:r>
-        <w:rPr>
-          <w:rFonts w:ascii="Arial" w:hAnsi="Arial" w:cs="Arial"/>
-          <w:color w:val="3E4349"/>
-          <w:sz w:val="26"/>
-          <w:szCs w:val="26"/>
-        </w:rPr>
-        <w:t>un</w:t>
+        <w:t>ed un</w:t>
       </w:r>
       <w:r>
         <w:rPr>
@@ -23347,7 +23157,6 @@
         </w:rPr>
         <w:t>remote</w:t>
       </w:r>
-      <w:proofErr w:type="gramEnd"/>
       <w:r>
         <w:rPr>
           <w:rFonts w:ascii="Arial" w:hAnsi="Arial" w:cs="Arial"/>
@@ -23427,17 +23236,7 @@
           <w:sz w:val="26"/>
           <w:szCs w:val="26"/>
         </w:rPr>
-        <w:t xml:space="preserve">Al momento </w:t>
-      </w:r>
-      <w:proofErr w:type="gramStart"/>
-      <w:r>
-        <w:rPr>
-          <w:rFonts w:ascii="Arial" w:hAnsi="Arial" w:cs="Arial"/>
-          <w:color w:val="3E4349"/>
-          <w:sz w:val="26"/>
-          <w:szCs w:val="26"/>
-        </w:rPr>
-        <w:t>il</w:t>
+        <w:t>Al momento il</w:t>
       </w:r>
       <w:r>
         <w:rPr>
@@ -23460,7 +23259,6 @@
         </w:rPr>
         <w:t>remote</w:t>
       </w:r>
-      <w:proofErr w:type="gramEnd"/>
       <w:r>
         <w:rPr>
           <w:rStyle w:val="apple-converted-space"/>
@@ -23988,17 +23786,7 @@
           <w:sz w:val="26"/>
           <w:szCs w:val="26"/>
         </w:rPr>
-        <w:t xml:space="preserve">. Nel tuo caso </w:t>
-      </w:r>
-      <w:proofErr w:type="gramStart"/>
-      <w:r>
-        <w:rPr>
-          <w:rFonts w:ascii="Arial" w:hAnsi="Arial" w:cs="Arial"/>
-          <w:color w:val="3E4349"/>
-          <w:sz w:val="26"/>
-          <w:szCs w:val="26"/>
-        </w:rPr>
-        <w:t>il</w:t>
+        <w:t>. Nel tuo caso il</w:t>
       </w:r>
       <w:r>
         <w:rPr>
@@ -24021,7 +23809,6 @@
         </w:rPr>
         <w:t>remote</w:t>
       </w:r>
-      <w:proofErr w:type="gramEnd"/>
       <w:r>
         <w:rPr>
           <w:rStyle w:val="apple-converted-space"/>
@@ -25341,6 +25128,7 @@
         </w:rPr>
         <w:t>il</w:t>
       </w:r>
+      <w:proofErr w:type="gramEnd"/>
       <w:r>
         <w:rPr>
           <w:rStyle w:val="apple-converted-space"/>
@@ -25362,7 +25150,6 @@
         </w:rPr>
         <w:t>remote</w:t>
       </w:r>
-      <w:proofErr w:type="gramEnd"/>
       <w:r>
         <w:rPr>
           <w:rStyle w:val="apple-converted-space"/>
@@ -25521,17 +25308,7 @@
           <w:sz w:val="26"/>
           <w:szCs w:val="26"/>
         </w:rPr>
-        <w:t xml:space="preserve">locale. </w:t>
-      </w:r>
-      <w:proofErr w:type="gramStart"/>
-      <w:r>
-        <w:rPr>
-          <w:rFonts w:ascii="Arial" w:hAnsi="Arial" w:cs="Arial"/>
-          <w:color w:val="3E4349"/>
-          <w:sz w:val="26"/>
-          <w:szCs w:val="26"/>
-        </w:rPr>
-        <w:t>Il</w:t>
+        <w:t>locale. Il</w:t>
       </w:r>
       <w:r>
         <w:rPr>
@@ -25554,7 +25331,6 @@
         </w:rPr>
         <w:t>remote</w:t>
       </w:r>
-      <w:proofErr w:type="gramEnd"/>
       <w:r>
         <w:rPr>
           <w:rStyle w:val="apple-converted-space"/>
@@ -25764,17 +25540,7 @@
           <w:szCs w:val="26"/>
         </w:rPr>
         <w:lastRenderedPageBreak/>
-        <w:t xml:space="preserve">Vedi? </w:t>
-      </w:r>
-      <w:proofErr w:type="gramStart"/>
-      <w:r>
-        <w:rPr>
-          <w:rFonts w:ascii="Arial" w:hAnsi="Arial" w:cs="Arial"/>
-          <w:color w:val="3E4349"/>
-          <w:sz w:val="26"/>
-          <w:szCs w:val="26"/>
-        </w:rPr>
-        <w:t>Il</w:t>
+        <w:t>Vedi? Il</w:t>
       </w:r>
       <w:r>
         <w:rPr>
@@ -25797,7 +25563,6 @@
         </w:rPr>
         <w:t>remote</w:t>
       </w:r>
-      <w:proofErr w:type="gramEnd"/>
       <w:r>
         <w:rPr>
           <w:rStyle w:val="apple-converted-space"/>
@@ -26622,7 +26387,7 @@
           <w:szCs w:val="26"/>
           <w:highlight w:val="green"/>
         </w:rPr>
-        <w:t xml:space="preserve">. git ha aggiunto </w:t>
+        <w:t xml:space="preserve">. </w:t>
       </w:r>
       <w:proofErr w:type="gramStart"/>
       <w:r>
@@ -26633,17 +26398,28 @@
           <w:szCs w:val="26"/>
           <w:highlight w:val="green"/>
         </w:rPr>
-        <w:t>un</w:t>
-      </w:r>
-      <w:r>
-        <w:rPr>
-          <w:rStyle w:val="apple-converted-space"/>
+        <w:t>git</w:t>
+      </w:r>
+      <w:proofErr w:type="gramEnd"/>
+      <w:r>
+        <w:rPr>
           <w:rFonts w:ascii="Arial" w:hAnsi="Arial" w:cs="Arial"/>
           <w:color w:val="3E4349"/>
           <w:sz w:val="26"/>
           <w:szCs w:val="26"/>
           <w:highlight w:val="green"/>
         </w:rPr>
+        <w:t xml:space="preserve"> ha aggiunto un</w:t>
+      </w:r>
+      <w:r>
+        <w:rPr>
+          <w:rStyle w:val="apple-converted-space"/>
+          <w:rFonts w:ascii="Arial" w:hAnsi="Arial" w:cs="Arial"/>
+          <w:color w:val="3E4349"/>
+          <w:sz w:val="26"/>
+          <w:szCs w:val="26"/>
+          <w:highlight w:val="green"/>
+        </w:rPr>
         <w:t> </w:t>
       </w:r>
       <w:r>
@@ -26658,7 +26434,6 @@
         </w:rPr>
         <w:t>remote</w:t>
       </w:r>
-      <w:proofErr w:type="gramEnd"/>
       <w:r>
         <w:rPr>
           <w:rStyle w:val="apple-converted-space"/>
@@ -26839,7 +26614,6 @@
           <w:szCs w:val="26"/>
         </w:rPr>
       </w:pPr>
-      <w:proofErr w:type="gramStart"/>
       <w:r>
         <w:rPr>
           <w:rFonts w:ascii="Arial" w:hAnsi="Arial" w:cs="Arial"/>
@@ -26870,7 +26644,6 @@
         </w:rPr>
         <w:t>remote</w:t>
       </w:r>
-      <w:proofErr w:type="gramEnd"/>
       <w:r>
         <w:rPr>
           <w:rStyle w:val="apple-converted-space"/>
@@ -27023,43 +26796,31 @@
           <w:szCs w:val="26"/>
           <w:highlight w:val="green"/>
         </w:rPr>
-        <w:t xml:space="preserve">Con </w:t>
-      </w:r>
-      <w:proofErr w:type="gramStart"/>
-      <w:r>
-        <w:rPr>
+        <w:t>Con il</w:t>
+      </w:r>
+      <w:r>
+        <w:rPr>
+          <w:rStyle w:val="apple-converted-space"/>
           <w:rFonts w:ascii="Arial" w:hAnsi="Arial" w:cs="Arial"/>
           <w:color w:val="3E4349"/>
           <w:sz w:val="26"/>
           <w:szCs w:val="26"/>
           <w:highlight w:val="green"/>
         </w:rPr>
-        <w:t>il</w:t>
-      </w:r>
-      <w:r>
-        <w:rPr>
-          <w:rStyle w:val="apple-converted-space"/>
-          <w:rFonts w:ascii="Arial" w:hAnsi="Arial" w:cs="Arial"/>
-          <w:color w:val="3E4349"/>
-          <w:sz w:val="26"/>
-          <w:szCs w:val="26"/>
+        <w:t> </w:t>
+      </w:r>
+      <w:r>
+        <w:rPr>
+          <w:rStyle w:val="pre"/>
+          <w:rFonts w:ascii="Consolas" w:hAnsi="Consolas" w:cs="Consolas"/>
+          <w:color w:val="3E4349"/>
+          <w:sz w:val="23"/>
+          <w:szCs w:val="23"/>
           <w:highlight w:val="green"/>
-        </w:rPr>
-        <w:t> </w:t>
-      </w:r>
-      <w:r>
-        <w:rPr>
-          <w:rStyle w:val="pre"/>
-          <w:rFonts w:ascii="Consolas" w:hAnsi="Consolas" w:cs="Consolas"/>
-          <w:color w:val="3E4349"/>
-          <w:sz w:val="23"/>
-          <w:szCs w:val="23"/>
-          <w:highlight w:val="green"/>
           <w:shd w:val="clear" w:color="auto" w:fill="ECF0F3"/>
         </w:rPr>
         <w:t>remote</w:t>
       </w:r>
-      <w:proofErr w:type="gramEnd"/>
       <w:r>
         <w:rPr>
           <w:rStyle w:val="apple-converted-space"/>
@@ -28298,6 +28059,7 @@
           <w:szCs w:val="23"/>
         </w:rPr>
       </w:pPr>
+      <w:proofErr w:type="gramStart"/>
       <w:r>
         <w:rPr>
           <w:rStyle w:val="nb"/>
@@ -28308,16 +28070,6 @@
         </w:rPr>
         <w:t>cd</w:t>
       </w:r>
-      <w:proofErr w:type="gramStart"/>
-      <w:r>
-        <w:rPr>
-          <w:rFonts w:ascii="Consolas" w:hAnsi="Consolas" w:cs="Consolas"/>
-          <w:color w:val="3E4349"/>
-          <w:sz w:val="23"/>
-          <w:szCs w:val="23"/>
-        </w:rPr>
-        <w:t xml:space="preserve"> ..</w:t>
-      </w:r>
       <w:proofErr w:type="gramEnd"/>
       <w:r>
         <w:rPr>
@@ -28326,7 +28078,7 @@
           <w:sz w:val="23"/>
           <w:szCs w:val="23"/>
         </w:rPr>
-        <w:t>/repo-remoto</w:t>
+        <w:t xml:space="preserve"> ../repo-remoto</w:t>
       </w:r>
     </w:p>
     <w:p>
@@ -28602,6 +28354,7 @@
           <w:szCs w:val="23"/>
         </w:rPr>
       </w:pPr>
+      <w:proofErr w:type="gramStart"/>
       <w:r>
         <w:rPr>
           <w:rStyle w:val="nb"/>
@@ -28612,16 +28365,6 @@
         </w:rPr>
         <w:t>cd</w:t>
       </w:r>
-      <w:proofErr w:type="gramStart"/>
-      <w:r>
-        <w:rPr>
-          <w:rFonts w:ascii="Consolas" w:hAnsi="Consolas" w:cs="Consolas"/>
-          <w:color w:val="3E4349"/>
-          <w:sz w:val="23"/>
-          <w:szCs w:val="23"/>
-        </w:rPr>
-        <w:t xml:space="preserve"> ..</w:t>
-      </w:r>
       <w:proofErr w:type="gramEnd"/>
       <w:r>
         <w:rPr>
@@ -28630,7 +28373,7 @@
           <w:sz w:val="23"/>
           <w:szCs w:val="23"/>
         </w:rPr>
-        <w:t>/progetto</w:t>
+        <w:t xml:space="preserve"> ../progetto</w:t>
       </w:r>
     </w:p>
     <w:p>
@@ -29013,19 +28756,8 @@
           <w:sz w:val="26"/>
           <w:szCs w:val="26"/>
         </w:rPr>
-        <w:t xml:space="preserve">non è collegato in tempo reale con </w:t>
-      </w:r>
-      <w:proofErr w:type="gramStart"/>
-      <w:r>
-        <w:rPr>
-          <w:rFonts w:ascii="Arial" w:hAnsi="Arial" w:cs="Arial"/>
-          <w:color w:val="3E4349"/>
-          <w:sz w:val="26"/>
-          <w:szCs w:val="26"/>
-        </w:rPr>
-        <w:t>i suo</w:t>
-      </w:r>
-      <w:proofErr w:type="gramEnd"/>
+        <w:t>non è collegato in tempo reale con i suo</w:t>
+      </w:r>
       <w:r>
         <w:rPr>
           <w:rStyle w:val="apple-converted-space"/>
@@ -29547,15 +29279,6 @@
           <w:szCs w:val="23"/>
         </w:rPr>
       </w:pPr>
-      <w:r>
-        <w:rPr>
-          <w:rFonts w:ascii="Consolas" w:hAnsi="Consolas" w:cs="Consolas"/>
-          <w:color w:val="3E4349"/>
-          <w:sz w:val="23"/>
-          <w:szCs w:val="23"/>
-        </w:rPr>
-        <w:t>e5bb7c</w:t>
-      </w:r>
       <w:proofErr w:type="gramStart"/>
       <w:r>
         <w:rPr>
@@ -29564,7 +29287,7 @@
           <w:sz w:val="23"/>
           <w:szCs w:val="23"/>
         </w:rPr>
-        <w:t>4..</w:t>
+        <w:t>e</w:t>
       </w:r>
       <w:proofErr w:type="gramEnd"/>
       <w:r>
@@ -29574,7 +29297,7 @@
           <w:sz w:val="23"/>
           <w:szCs w:val="23"/>
         </w:rPr>
-        <w:t>c8528bb experiment -&gt; foobar/experiment</w:t>
+        <w:t>5bb7c4..c8528bb experiment -&gt; foobar/experiment</w:t>
       </w:r>
     </w:p>
     <w:p>
@@ -31428,17 +31151,7 @@
           <w:sz w:val="26"/>
           <w:szCs w:val="26"/>
         </w:rPr>
-        <w:t xml:space="preserve">separati. Di solito accade che, proprio nel momento in cui vorrai spedire </w:t>
-      </w:r>
-      <w:proofErr w:type="gramStart"/>
-      <w:r>
-        <w:rPr>
-          <w:rFonts w:ascii="Arial" w:hAnsi="Arial" w:cs="Arial"/>
-          <w:color w:val="3E4349"/>
-          <w:sz w:val="26"/>
-          <w:szCs w:val="26"/>
-        </w:rPr>
-        <w:t>al</w:t>
+        <w:t>separati. Di solito accade che, proprio nel momento in cui vorrai spedire al</w:t>
       </w:r>
       <w:r>
         <w:rPr>
@@ -31461,7 +31174,6 @@
         </w:rPr>
         <w:t>remote</w:t>
       </w:r>
-      <w:proofErr w:type="gramEnd"/>
       <w:r>
         <w:rPr>
           <w:rStyle w:val="apple-converted-space"/>
@@ -31680,6 +31392,7 @@
           <w:szCs w:val="23"/>
         </w:rPr>
       </w:pPr>
+      <w:proofErr w:type="gramStart"/>
       <w:r>
         <w:rPr>
           <w:rStyle w:val="nb"/>
@@ -31690,16 +31403,6 @@
         </w:rPr>
         <w:t>cd</w:t>
       </w:r>
-      <w:proofErr w:type="gramStart"/>
-      <w:r>
-        <w:rPr>
-          <w:rFonts w:ascii="Consolas" w:hAnsi="Consolas" w:cs="Consolas"/>
-          <w:color w:val="3E4349"/>
-          <w:sz w:val="23"/>
-          <w:szCs w:val="23"/>
-        </w:rPr>
-        <w:t xml:space="preserve"> ..</w:t>
-      </w:r>
       <w:proofErr w:type="gramEnd"/>
       <w:r>
         <w:rPr>
@@ -31708,7 +31411,7 @@
           <w:sz w:val="23"/>
           <w:szCs w:val="23"/>
         </w:rPr>
-        <w:t>/repo-remoto</w:t>
+        <w:t xml:space="preserve"> ../repo-remoto</w:t>
       </w:r>
     </w:p>
     <w:p>
@@ -32519,6 +32222,7 @@
           <w:szCs w:val="23"/>
         </w:rPr>
       </w:pPr>
+      <w:proofErr w:type="gramStart"/>
       <w:r>
         <w:rPr>
           <w:rStyle w:val="nb"/>
@@ -32529,16 +32233,6 @@
         </w:rPr>
         <w:t>cd</w:t>
       </w:r>
-      <w:proofErr w:type="gramStart"/>
-      <w:r>
-        <w:rPr>
-          <w:rFonts w:ascii="Consolas" w:hAnsi="Consolas" w:cs="Consolas"/>
-          <w:color w:val="3E4349"/>
-          <w:sz w:val="23"/>
-          <w:szCs w:val="23"/>
-        </w:rPr>
-        <w:t xml:space="preserve"> ..</w:t>
-      </w:r>
       <w:proofErr w:type="gramEnd"/>
       <w:r>
         <w:rPr>
@@ -32547,7 +32241,7 @@
           <w:sz w:val="23"/>
           <w:szCs w:val="23"/>
         </w:rPr>
-        <w:t>/progetto</w:t>
+        <w:t xml:space="preserve"> ../progetto</w:t>
       </w:r>
     </w:p>
     <w:p>
@@ -33295,36 +32989,35 @@
           <w:szCs w:val="23"/>
         </w:rPr>
       </w:pPr>
-      <w:r>
-        <w:rPr>
-          <w:rFonts w:ascii="Consolas" w:hAnsi="Consolas" w:cs="Consolas"/>
-          <w:color w:val="3E4349"/>
-          <w:sz w:val="23"/>
-          <w:szCs w:val="23"/>
-        </w:rPr>
-        <w:t xml:space="preserve">error: failed to push some refs to </w:t>
-      </w:r>
       <w:proofErr w:type="gramStart"/>
       <w:r>
         <w:rPr>
+          <w:rFonts w:ascii="Consolas" w:hAnsi="Consolas" w:cs="Consolas"/>
+          <w:color w:val="3E4349"/>
+          <w:sz w:val="23"/>
+          <w:szCs w:val="23"/>
+        </w:rPr>
+        <w:t>error</w:t>
+      </w:r>
+      <w:proofErr w:type="gramEnd"/>
+      <w:r>
+        <w:rPr>
+          <w:rFonts w:ascii="Consolas" w:hAnsi="Consolas" w:cs="Consolas"/>
+          <w:color w:val="3E4349"/>
+          <w:sz w:val="23"/>
+          <w:szCs w:val="23"/>
+        </w:rPr>
+        <w:t xml:space="preserve">: failed to push some refs to </w:t>
+      </w:r>
+      <w:r>
+        <w:rPr>
           <w:rStyle w:val="s1"/>
           <w:rFonts w:ascii="Consolas" w:hAnsi="Consolas" w:cs="Consolas"/>
           <w:color w:val="4E9A06"/>
           <w:sz w:val="23"/>
           <w:szCs w:val="23"/>
         </w:rPr>
-        <w:t>'..</w:t>
-      </w:r>
-      <w:proofErr w:type="gramEnd"/>
-      <w:r>
-        <w:rPr>
-          <w:rStyle w:val="s1"/>
-          <w:rFonts w:ascii="Consolas" w:hAnsi="Consolas" w:cs="Consolas"/>
-          <w:color w:val="4E9A06"/>
-          <w:sz w:val="23"/>
-          <w:szCs w:val="23"/>
-        </w:rPr>
-        <w:t>/repo-remoto'</w:t>
+        <w:t>'../repo-remoto'</w:t>
       </w:r>
     </w:p>
     <w:p>
@@ -33752,15 +33445,6 @@
           <w:szCs w:val="26"/>
         </w:rPr>
       </w:pPr>
-      <w:r>
-        <w:rPr>
-          <w:rFonts w:ascii="Arial" w:hAnsi="Arial" w:cs="Arial"/>
-          <w:color w:val="3E4349"/>
-          <w:sz w:val="26"/>
-          <w:szCs w:val="26"/>
-        </w:rPr>
-        <w:t xml:space="preserve">salvare </w:t>
-      </w:r>
       <w:proofErr w:type="gramStart"/>
       <w:r>
         <w:rPr>
@@ -33769,7 +33453,7 @@
           <w:sz w:val="26"/>
           <w:szCs w:val="26"/>
         </w:rPr>
-        <w:t>nei proprio</w:t>
+        <w:t>salvare</w:t>
       </w:r>
       <w:proofErr w:type="gramEnd"/>
       <w:r>
@@ -33779,7 +33463,7 @@
           <w:sz w:val="26"/>
           <w:szCs w:val="26"/>
         </w:rPr>
-        <w:t xml:space="preserve"> database tutti i</w:t>
+        <w:t xml:space="preserve"> nei proprio database tutti i</w:t>
       </w:r>
       <w:r>
         <w:rPr>
@@ -34243,6 +33927,7 @@
           <w:szCs w:val="23"/>
         </w:rPr>
       </w:pPr>
+      <w:proofErr w:type="gramStart"/>
       <w:r>
         <w:rPr>
           <w:rStyle w:val="k"/>
@@ -34253,27 +33938,29 @@
           <w:sz w:val="23"/>
           <w:szCs w:val="23"/>
         </w:rPr>
-        <w:t xml:space="preserve">for </w:t>
-      </w:r>
-      <w:proofErr w:type="gramStart"/>
-      <w:r>
-        <w:rPr>
-          <w:rFonts w:ascii="Consolas" w:hAnsi="Consolas" w:cs="Consolas"/>
-          <w:color w:val="3E4349"/>
-          <w:sz w:val="23"/>
-          <w:szCs w:val="23"/>
-        </w:rPr>
-        <w:t>details.&lt;</w:t>
+        <w:t>for</w:t>
       </w:r>
       <w:proofErr w:type="gramEnd"/>
       <w:r>
         <w:rPr>
-          <w:rFonts w:ascii="Consolas" w:hAnsi="Consolas" w:cs="Consolas"/>
-          <w:color w:val="3E4349"/>
-          <w:sz w:val="23"/>
-          <w:szCs w:val="23"/>
-        </w:rPr>
-        <w:t>br/</w:t>
+          <w:rStyle w:val="k"/>
+          <w:rFonts w:ascii="Consolas" w:hAnsi="Consolas" w:cs="Consolas"/>
+          <w:b/>
+          <w:bCs/>
+          <w:color w:val="004461"/>
+          <w:sz w:val="23"/>
+          <w:szCs w:val="23"/>
+        </w:rPr>
+        <w:t xml:space="preserve"> </w:t>
+      </w:r>
+      <w:r>
+        <w:rPr>
+          <w:rFonts w:ascii="Consolas" w:hAnsi="Consolas" w:cs="Consolas"/>
+          <w:color w:val="3E4349"/>
+          <w:sz w:val="23"/>
+          <w:szCs w:val="23"/>
+        </w:rPr>
+        <w:t>details.&lt;br/</w:t>
       </w:r>
     </w:p>
     <w:p>
@@ -34443,17 +34130,7 @@
           <w:sz w:val="26"/>
           <w:szCs w:val="26"/>
         </w:rPr>
-        <w:t xml:space="preserve">La situazione dovrebbe essere chiara già a colpo d’occhio. Si vede che le due linee di sviluppo stanno divergendo. La posizione dei due rami aiuta a capire dove ti trovi in locale e dove si trovi il tuo collega </w:t>
-      </w:r>
-      <w:proofErr w:type="gramStart"/>
-      <w:r>
-        <w:rPr>
-          <w:rFonts w:ascii="Arial" w:hAnsi="Arial" w:cs="Arial"/>
-          <w:color w:val="3E4349"/>
-          <w:sz w:val="26"/>
-          <w:szCs w:val="26"/>
-        </w:rPr>
-        <w:t>sul</w:t>
+        <w:t>La situazione dovrebbe essere chiara già a colpo d’occhio. Si vede che le due linee di sviluppo stanno divergendo. La posizione dei due rami aiuta a capire dove ti trovi in locale e dove si trovi il tuo collega sul</w:t>
       </w:r>
       <w:r>
         <w:rPr>
@@ -34476,7 +34153,6 @@
         </w:rPr>
         <w:t>remote</w:t>
       </w:r>
-      <w:proofErr w:type="gramEnd"/>
       <w:r>
         <w:rPr>
           <w:rStyle w:val="apple-converted-space"/>
@@ -36805,14 +36481,25 @@
           <w:szCs w:val="23"/>
         </w:rPr>
       </w:pPr>
-      <w:r>
-        <w:rPr>
-          <w:rFonts w:ascii="Consolas" w:hAnsi="Consolas" w:cs="Consolas"/>
-          <w:color w:val="3E4349"/>
-          <w:sz w:val="23"/>
-          <w:szCs w:val="23"/>
-        </w:rPr>
-        <w:t xml:space="preserve">remote: error: remote: error: You can </w:t>
+      <w:proofErr w:type="gramStart"/>
+      <w:r>
+        <w:rPr>
+          <w:rFonts w:ascii="Consolas" w:hAnsi="Consolas" w:cs="Consolas"/>
+          <w:color w:val="3E4349"/>
+          <w:sz w:val="23"/>
+          <w:szCs w:val="23"/>
+        </w:rPr>
+        <w:t>remote</w:t>
+      </w:r>
+      <w:proofErr w:type="gramEnd"/>
+      <w:r>
+        <w:rPr>
+          <w:rFonts w:ascii="Consolas" w:hAnsi="Consolas" w:cs="Consolas"/>
+          <w:color w:val="3E4349"/>
+          <w:sz w:val="23"/>
+          <w:szCs w:val="23"/>
+        </w:rPr>
+        <w:t xml:space="preserve">: error: remote: error: You can </w:t>
       </w:r>
       <w:r>
         <w:rPr>
@@ -36841,29 +36528,7 @@
           <w:sz w:val="23"/>
           <w:szCs w:val="23"/>
         </w:rPr>
-        <w:t>'</w:t>
-      </w:r>
-      <w:proofErr w:type="gramStart"/>
-      <w:r>
-        <w:rPr>
-          <w:rStyle w:val="s1"/>
-          <w:rFonts w:ascii="Consolas" w:hAnsi="Consolas" w:cs="Consolas"/>
-          <w:color w:val="4E9A06"/>
-          <w:sz w:val="23"/>
-          <w:szCs w:val="23"/>
-        </w:rPr>
-        <w:t>receive.denyCurrentBranch</w:t>
-      </w:r>
-      <w:proofErr w:type="gramEnd"/>
-      <w:r>
-        <w:rPr>
-          <w:rStyle w:val="s1"/>
-          <w:rFonts w:ascii="Consolas" w:hAnsi="Consolas" w:cs="Consolas"/>
-          <w:color w:val="4E9A06"/>
-          <w:sz w:val="23"/>
-          <w:szCs w:val="23"/>
-        </w:rPr>
-        <w:t>'</w:t>
+        <w:t>'receive.denyCurrentBranch'</w:t>
       </w:r>
       <w:r>
         <w:rPr>
@@ -37058,14 +36723,25 @@
           <w:szCs w:val="23"/>
         </w:rPr>
       </w:pPr>
-      <w:r>
-        <w:rPr>
-          <w:rFonts w:ascii="Consolas" w:hAnsi="Consolas" w:cs="Consolas"/>
-          <w:color w:val="3E4349"/>
-          <w:sz w:val="23"/>
-          <w:szCs w:val="23"/>
-        </w:rPr>
-        <w:t xml:space="preserve">remote: error: </w:t>
+      <w:proofErr w:type="gramStart"/>
+      <w:r>
+        <w:rPr>
+          <w:rFonts w:ascii="Consolas" w:hAnsi="Consolas" w:cs="Consolas"/>
+          <w:color w:val="3E4349"/>
+          <w:sz w:val="23"/>
+          <w:szCs w:val="23"/>
+        </w:rPr>
+        <w:t>remote</w:t>
+      </w:r>
+      <w:proofErr w:type="gramEnd"/>
+      <w:r>
+        <w:rPr>
+          <w:rFonts w:ascii="Consolas" w:hAnsi="Consolas" w:cs="Consolas"/>
+          <w:color w:val="3E4349"/>
+          <w:sz w:val="23"/>
+          <w:szCs w:val="23"/>
+        </w:rPr>
+        <w:t xml:space="preserve">: error: </w:t>
       </w:r>
       <w:r>
         <w:rPr>
@@ -37075,29 +36751,7 @@
           <w:sz w:val="23"/>
           <w:szCs w:val="23"/>
         </w:rPr>
-        <w:t>'</w:t>
-      </w:r>
-      <w:proofErr w:type="gramStart"/>
-      <w:r>
-        <w:rPr>
-          <w:rStyle w:val="s1"/>
-          <w:rFonts w:ascii="Consolas" w:hAnsi="Consolas" w:cs="Consolas"/>
-          <w:color w:val="4E9A06"/>
-          <w:sz w:val="23"/>
-          <w:szCs w:val="23"/>
-        </w:rPr>
-        <w:t>receive.denyCurrentBranch</w:t>
-      </w:r>
-      <w:proofErr w:type="gramEnd"/>
-      <w:r>
-        <w:rPr>
-          <w:rStyle w:val="s1"/>
-          <w:rFonts w:ascii="Consolas" w:hAnsi="Consolas" w:cs="Consolas"/>
-          <w:color w:val="4E9A06"/>
-          <w:sz w:val="23"/>
-          <w:szCs w:val="23"/>
-        </w:rPr>
-        <w:t>'</w:t>
+        <w:t>'receive.denyCurrentBranch'</w:t>
       </w:r>
       <w:r>
         <w:rPr>
@@ -37253,36 +36907,35 @@
           <w:szCs w:val="23"/>
         </w:rPr>
       </w:pPr>
-      <w:r>
-        <w:rPr>
-          <w:rFonts w:ascii="Consolas" w:hAnsi="Consolas" w:cs="Consolas"/>
-          <w:color w:val="3E4349"/>
-          <w:sz w:val="23"/>
-          <w:szCs w:val="23"/>
-        </w:rPr>
-        <w:t xml:space="preserve">error: failed to push some refs to </w:t>
-      </w:r>
       <w:proofErr w:type="gramStart"/>
       <w:r>
         <w:rPr>
+          <w:rFonts w:ascii="Consolas" w:hAnsi="Consolas" w:cs="Consolas"/>
+          <w:color w:val="3E4349"/>
+          <w:sz w:val="23"/>
+          <w:szCs w:val="23"/>
+        </w:rPr>
+        <w:t>error</w:t>
+      </w:r>
+      <w:proofErr w:type="gramEnd"/>
+      <w:r>
+        <w:rPr>
+          <w:rFonts w:ascii="Consolas" w:hAnsi="Consolas" w:cs="Consolas"/>
+          <w:color w:val="3E4349"/>
+          <w:sz w:val="23"/>
+          <w:szCs w:val="23"/>
+        </w:rPr>
+        <w:t xml:space="preserve">: failed to push some refs to </w:t>
+      </w:r>
+      <w:r>
+        <w:rPr>
           <w:rStyle w:val="s1"/>
           <w:rFonts w:ascii="Consolas" w:hAnsi="Consolas" w:cs="Consolas"/>
           <w:color w:val="4E9A06"/>
           <w:sz w:val="23"/>
           <w:szCs w:val="23"/>
         </w:rPr>
-        <w:t>'..</w:t>
-      </w:r>
-      <w:proofErr w:type="gramEnd"/>
-      <w:r>
-        <w:rPr>
-          <w:rStyle w:val="s1"/>
-          <w:rFonts w:ascii="Consolas" w:hAnsi="Consolas" w:cs="Consolas"/>
-          <w:color w:val="4E9A06"/>
-          <w:sz w:val="23"/>
-          <w:szCs w:val="23"/>
-        </w:rPr>
-        <w:t>/repo-remoto'</w:t>
+        <w:t>'../repo-remoto'</w:t>
       </w:r>
     </w:p>
     <w:p>
@@ -37720,6 +37373,7 @@
           <w:szCs w:val="23"/>
         </w:rPr>
       </w:pPr>
+      <w:proofErr w:type="gramStart"/>
       <w:r>
         <w:rPr>
           <w:rStyle w:val="nb"/>
@@ -37730,16 +37384,6 @@
         </w:rPr>
         <w:t>cd</w:t>
       </w:r>
-      <w:proofErr w:type="gramStart"/>
-      <w:r>
-        <w:rPr>
-          <w:rFonts w:ascii="Consolas" w:hAnsi="Consolas" w:cs="Consolas"/>
-          <w:color w:val="3E4349"/>
-          <w:sz w:val="23"/>
-          <w:szCs w:val="23"/>
-        </w:rPr>
-        <w:t xml:space="preserve"> ..</w:t>
-      </w:r>
       <w:proofErr w:type="gramEnd"/>
       <w:r>
         <w:rPr>
@@ -37748,7 +37392,7 @@
           <w:sz w:val="23"/>
           <w:szCs w:val="23"/>
         </w:rPr>
-        <w:t>/repo-remoto</w:t>
+        <w:t xml:space="preserve"> ../repo-remoto</w:t>
       </w:r>
     </w:p>
     <w:p>
@@ -37873,6 +37517,7 @@
           <w:szCs w:val="23"/>
         </w:rPr>
       </w:pPr>
+      <w:proofErr w:type="gramStart"/>
       <w:r>
         <w:rPr>
           <w:rStyle w:val="nb"/>
@@ -37883,16 +37528,6 @@
         </w:rPr>
         <w:t>cd</w:t>
       </w:r>
-      <w:proofErr w:type="gramStart"/>
-      <w:r>
-        <w:rPr>
-          <w:rFonts w:ascii="Consolas" w:hAnsi="Consolas" w:cs="Consolas"/>
-          <w:color w:val="3E4349"/>
-          <w:sz w:val="23"/>
-          <w:szCs w:val="23"/>
-        </w:rPr>
-        <w:t xml:space="preserve"> ..</w:t>
-      </w:r>
       <w:proofErr w:type="gramEnd"/>
       <w:r>
         <w:rPr>
@@ -37901,7 +37536,7 @@
           <w:sz w:val="23"/>
           <w:szCs w:val="23"/>
         </w:rPr>
-        <w:t>/progetto</w:t>
+        <w:t xml:space="preserve"> ../progetto</w:t>
       </w:r>
     </w:p>
     <w:p>
@@ -38338,17 +37973,7 @@
           <w:sz w:val="26"/>
           <w:szCs w:val="26"/>
         </w:rPr>
-        <w:t xml:space="preserve">: la nuova posizione </w:t>
-      </w:r>
-      <w:proofErr w:type="gramStart"/>
-      <w:r>
-        <w:rPr>
-          <w:rFonts w:ascii="Arial" w:hAnsi="Arial" w:cs="Arial"/>
-          <w:color w:val="3E4349"/>
-          <w:sz w:val="26"/>
-          <w:szCs w:val="26"/>
-        </w:rPr>
-        <w:t>del</w:t>
+        <w:t>: la nuova posizione del</w:t>
       </w:r>
       <w:r>
         <w:rPr>
@@ -38371,7 +37996,6 @@
         </w:rPr>
         <w:t>remote</w:t>
       </w:r>
-      <w:proofErr w:type="gramEnd"/>
       <w:r>
         <w:rPr>
           <w:rStyle w:val="apple-converted-space"/>
@@ -42699,18 +42323,7 @@
           <w:szCs w:val="26"/>
           <w:lang w:eastAsia="it-IT"/>
         </w:rPr>
-        <w:t xml:space="preserve">Sono possibili innumerevoli variazioni di questa organizzazione base. Per esempio: il team potrebbe prevedere che il codice vada in produzione in pacchetti di funzionalità decise da </w:t>
-      </w:r>
-      <w:proofErr w:type="gramStart"/>
-      <w:r>
-        <w:rPr>
-          <w:rFonts w:ascii="Arial" w:eastAsia="Times New Roman" w:hAnsi="Arial" w:cs="Arial"/>
-          <w:color w:val="3E4349"/>
-          <w:sz w:val="26"/>
-          <w:szCs w:val="26"/>
-          <w:lang w:eastAsia="it-IT"/>
-        </w:rPr>
-        <w:t>un </w:t>
+        <w:t>Sono possibili innumerevoli variazioni di questa organizzazione base. Per esempio: il team potrebbe prevedere che il codice vada in produzione in pacchetti di funzionalità decise da un </w:t>
       </w:r>
       <w:r>
         <w:rPr>
@@ -42721,19 +42334,7 @@
           <w:shd w:val="clear" w:color="auto" w:fill="ECF0F3"/>
           <w:lang w:eastAsia="it-IT"/>
         </w:rPr>
-        <w:t>release</w:t>
-      </w:r>
-      <w:proofErr w:type="gramEnd"/>
-      <w:r>
-        <w:rPr>
-          <w:rFonts w:ascii="Consolas" w:eastAsia="Times New Roman" w:hAnsi="Consolas" w:cs="Consolas"/>
-          <w:color w:val="3E4349"/>
-          <w:sz w:val="23"/>
-          <w:szCs w:val="23"/>
-          <w:shd w:val="clear" w:color="auto" w:fill="ECF0F3"/>
-          <w:lang w:eastAsia="it-IT"/>
-        </w:rPr>
-        <w:t> manager</w:t>
+        <w:t>release manager</w:t>
       </w:r>
     </w:p>
     <w:p>
@@ -42872,18 +42473,7 @@
           <w:szCs w:val="26"/>
           <w:lang w:eastAsia="it-IT"/>
         </w:rPr>
-        <w:t xml:space="preserve"> pubblico </w:t>
-      </w:r>
-      <w:proofErr w:type="gramStart"/>
-      <w:r>
-        <w:rPr>
-          <w:rFonts w:ascii="Arial" w:eastAsia="Times New Roman" w:hAnsi="Arial" w:cs="Arial"/>
-          <w:color w:val="3E4349"/>
-          <w:sz w:val="26"/>
-          <w:szCs w:val="26"/>
-          <w:lang w:eastAsia="it-IT"/>
-        </w:rPr>
-        <w:t>del </w:t>
+        <w:t> pubblico del </w:t>
       </w:r>
       <w:r>
         <w:rPr>
@@ -42895,20 +42485,7 @@
           <w:szCs w:val="26"/>
           <w:lang w:eastAsia="it-IT"/>
         </w:rPr>
-        <w:t>release</w:t>
-      </w:r>
-      <w:proofErr w:type="gramEnd"/>
-      <w:r>
-        <w:rPr>
-          <w:rFonts w:ascii="Arial" w:eastAsia="Times New Roman" w:hAnsi="Arial" w:cs="Arial"/>
-          <w:i/>
-          <w:iCs/>
-          <w:color w:val="3E4349"/>
-          <w:sz w:val="26"/>
-          <w:szCs w:val="26"/>
-          <w:lang w:eastAsia="it-IT"/>
-        </w:rPr>
-        <w:t xml:space="preserve"> manager</w:t>
+        <w:t>release manager</w:t>
       </w:r>
       <w:r>
         <w:rPr>
@@ -43297,29 +42874,7 @@
           <w:szCs w:val="26"/>
           <w:lang w:eastAsia="it-IT"/>
         </w:rPr>
-        <w:t xml:space="preserve"> come un sistema di vasche comunicanti; in ogni vasca si può far fluire selettivamente il codice da una o più altre vasche comunicante; ad ogni persona che ricopra un determinato ruolo nel flusso di lavoro viene dato il controllo esclusivo della chiusa che apre o chiude il flusso di codice </w:t>
-      </w:r>
-      <w:proofErr w:type="gramStart"/>
-      <w:r>
-        <w:rPr>
-          <w:rFonts w:ascii="Arial" w:eastAsia="Times New Roman" w:hAnsi="Arial" w:cs="Arial"/>
-          <w:color w:val="3E4349"/>
-          <w:sz w:val="26"/>
-          <w:szCs w:val="26"/>
-          <w:lang w:eastAsia="it-IT"/>
-        </w:rPr>
-        <w:t>nella propri</w:t>
-      </w:r>
-      <w:proofErr w:type="gramEnd"/>
-      <w:r>
-        <w:rPr>
-          <w:rFonts w:ascii="Arial" w:eastAsia="Times New Roman" w:hAnsi="Arial" w:cs="Arial"/>
-          <w:color w:val="3E4349"/>
-          <w:sz w:val="26"/>
-          <w:szCs w:val="26"/>
-          <w:lang w:eastAsia="it-IT"/>
-        </w:rPr>
-        <w:t xml:space="preserve"> vasca.</w:t>
+        <w:t> come un sistema di vasche comunicanti; in ogni vasca si può far fluire selettivamente il codice da una o più altre vasche comunicante; ad ogni persona che ricopra un determinato ruolo nel flusso di lavoro viene dato il controllo esclusivo della chiusa che apre o chiude il flusso di codice nella propri vasca.</w:t>
       </w:r>
     </w:p>
     <w:p>
@@ -44342,15 +43897,6 @@
           <w:szCs w:val="26"/>
         </w:rPr>
       </w:pPr>
-      <w:r>
-        <w:rPr>
-          <w:rFonts w:ascii="Arial" w:hAnsi="Arial" w:cs="Arial"/>
-          <w:color w:val="3E4349"/>
-          <w:sz w:val="26"/>
-          <w:szCs w:val="26"/>
-        </w:rPr>
-        <w:t xml:space="preserve">git remote chiede il nome </w:t>
-      </w:r>
       <w:proofErr w:type="gramStart"/>
       <w:r>
         <w:rPr>
@@ -44359,7 +43905,7 @@
           <w:sz w:val="26"/>
           <w:szCs w:val="26"/>
         </w:rPr>
-        <w:t>delle repository</w:t>
+        <w:t>git</w:t>
       </w:r>
       <w:proofErr w:type="gramEnd"/>
       <w:r>
@@ -44369,7 +43915,7 @@
           <w:sz w:val="26"/>
           <w:szCs w:val="26"/>
         </w:rPr>
-        <w:t xml:space="preserve"> remote ed ottiene origin (il nostro foobar ossia la variabile che punta alla repositopry remota con cui usiamo riferirci alla directory remota</w:t>
+        <w:t xml:space="preserve"> remote chiede il nome delle repository remote ed ottiene origin (il nostro foobar ossia la variabile che punta alla repositopry remota con cui usiamo riferirci alla directory remota</w:t>
       </w:r>
     </w:p>
     <w:p>
@@ -52642,15 +52188,7 @@
     </w:p>
     <w:p>
       <w:r>
-        <w:t xml:space="preserve">Creare </w:t>
-      </w:r>
-      <w:proofErr w:type="gramStart"/>
-      <w:r>
-        <w:t>una repository</w:t>
-      </w:r>
-      <w:proofErr w:type="gramEnd"/>
-      <w:r>
-        <w:t>: fisicamente creare una cartella in locale ad es c:\GIT</w:t>
+        <w:t>Creare una repository: fisicamente creare una cartella in locale ad es c:\GIT</w:t>
       </w:r>
     </w:p>
     <w:p>
@@ -53523,15 +53061,7 @@
     </w:p>
     <w:p>
       <w:r>
-        <w:t xml:space="preserve">Per creare tutti </w:t>
-      </w:r>
-      <w:proofErr w:type="gramStart"/>
-      <w:r>
-        <w:t>i branche</w:t>
-      </w:r>
-      <w:proofErr w:type="gramEnd"/>
-      <w:r>
-        <w:t xml:space="preserve"> di default lanciare flow init (crea il develope feature ecc…):</w:t>
+        <w:t>Per creare tutti i branche di default lanciare flow init (crea il develope feature ecc…):</w:t>
       </w:r>
     </w:p>
     <w:p/>
@@ -53641,21 +53171,7 @@
         <w:rPr>
           <w:b/>
         </w:rPr>
-        <w:t xml:space="preserve">Come lavorare con </w:t>
-      </w:r>
-      <w:proofErr w:type="gramStart"/>
-      <w:r>
-        <w:rPr>
-          <w:b/>
-        </w:rPr>
-        <w:t>i branche</w:t>
-      </w:r>
-      <w:proofErr w:type="gramEnd"/>
-      <w:r>
-        <w:rPr>
-          <w:b/>
-        </w:rPr>
-        <w:t xml:space="preserve"> e feature.</w:t>
+        <w:t>Come lavorare con i branche e feature.</w:t>
       </w:r>
     </w:p>
     <w:p>
@@ -53757,15 +53273,7 @@
     </w:p>
     <w:p>
       <w:r>
-        <w:t xml:space="preserve">Per recuperare l’url </w:t>
-      </w:r>
-      <w:proofErr w:type="gramStart"/>
-      <w:r>
-        <w:t>dalla repository</w:t>
-      </w:r>
-      <w:proofErr w:type="gramEnd"/>
-      <w:r>
-        <w:t xml:space="preserve"> locale lanciare:</w:t>
+        <w:t>Per recuperare l’url dalla repository locale lanciare:</w:t>
       </w:r>
     </w:p>
     <w:p>
@@ -53812,6 +53320,117 @@
           <w:shd w:val="clear" w:color="auto" w:fill="FFFFFF"/>
         </w:rPr>
       </w:pPr>
+      <w:r>
+        <w:rPr>
+          <w:rFonts w:ascii="Helvetica" w:hAnsi="Helvetica" w:cs="Helvetica"/>
+          <w:color w:val="333333"/>
+          <w:sz w:val="27"/>
+          <w:szCs w:val="27"/>
+          <w:shd w:val="clear" w:color="auto" w:fill="FFFFFF"/>
+        </w:rPr>
+        <w:t xml:space="preserve">Per vedere i flie modificati prima della pubblicazione lancia questo </w:t>
+      </w:r>
+      <w:proofErr w:type="gramStart"/>
+      <w:r>
+        <w:rPr>
+          <w:rFonts w:ascii="Helvetica" w:hAnsi="Helvetica" w:cs="Helvetica"/>
+          <w:color w:val="333333"/>
+          <w:sz w:val="27"/>
+          <w:szCs w:val="27"/>
+          <w:shd w:val="clear" w:color="auto" w:fill="FFFFFF"/>
+        </w:rPr>
+        <w:t>comando :</w:t>
+      </w:r>
+      <w:proofErr w:type="gramEnd"/>
+    </w:p>
+    <w:p>
+      <w:pPr>
+        <w:rPr>
+          <w:rFonts w:ascii="Helvetica" w:hAnsi="Helvetica" w:cs="Helvetica"/>
+          <w:color w:val="333333"/>
+          <w:sz w:val="27"/>
+          <w:szCs w:val="27"/>
+          <w:shd w:val="clear" w:color="auto" w:fill="FFFFFF"/>
+        </w:rPr>
+      </w:pPr>
+      <w:proofErr w:type="gramStart"/>
+      <w:r>
+        <w:rPr>
+          <w:rFonts w:ascii="Helvetica" w:hAnsi="Helvetica" w:cs="Helvetica"/>
+          <w:color w:val="333333"/>
+          <w:sz w:val="27"/>
+          <w:szCs w:val="27"/>
+          <w:shd w:val="clear" w:color="auto" w:fill="FFFFFF"/>
+        </w:rPr>
+        <w:t>git</w:t>
+      </w:r>
+      <w:proofErr w:type="gramEnd"/>
+      <w:r>
+        <w:rPr>
+          <w:rFonts w:ascii="Helvetica" w:hAnsi="Helvetica" w:cs="Helvetica"/>
+          <w:color w:val="333333"/>
+          <w:sz w:val="27"/>
+          <w:szCs w:val="27"/>
+          <w:shd w:val="clear" w:color="auto" w:fill="FFFFFF"/>
+        </w:rPr>
+        <w:t xml:space="preserve"> diff-tree --no-commit-id --name-only -r commit_code</w:t>
+      </w:r>
+    </w:p>
+    <w:p>
+      <w:pPr>
+        <w:rPr>
+          <w:rFonts w:ascii="Helvetica" w:hAnsi="Helvetica" w:cs="Helvetica"/>
+          <w:color w:val="333333"/>
+          <w:sz w:val="27"/>
+          <w:szCs w:val="27"/>
+          <w:shd w:val="clear" w:color="auto" w:fill="FFFFFF"/>
+        </w:rPr>
+      </w:pPr>
+      <w:proofErr w:type="gramStart"/>
+      <w:r>
+        <w:rPr>
+          <w:rFonts w:ascii="Helvetica" w:hAnsi="Helvetica" w:cs="Helvetica"/>
+          <w:color w:val="333333"/>
+          <w:sz w:val="27"/>
+          <w:szCs w:val="27"/>
+          <w:shd w:val="clear" w:color="auto" w:fill="FFFFFF"/>
+        </w:rPr>
+        <w:t>dove</w:t>
+      </w:r>
+      <w:proofErr w:type="gramEnd"/>
+      <w:r>
+        <w:rPr>
+          <w:rFonts w:ascii="Helvetica" w:hAnsi="Helvetica" w:cs="Helvetica"/>
+          <w:color w:val="333333"/>
+          <w:sz w:val="27"/>
+          <w:szCs w:val="27"/>
+          <w:shd w:val="clear" w:color="auto" w:fill="FFFFFF"/>
+        </w:rPr>
+        <w:t xml:space="preserve"> commitcode è l’id del commit (vedi storico id sul serve git)</w:t>
+      </w:r>
+    </w:p>
+    <w:p>
+      <w:pPr>
+        <w:rPr>
+          <w:rFonts w:ascii="Helvetica" w:hAnsi="Helvetica" w:cs="Helvetica"/>
+          <w:color w:val="333333"/>
+          <w:sz w:val="27"/>
+          <w:szCs w:val="27"/>
+          <w:shd w:val="clear" w:color="auto" w:fill="FFFFFF"/>
+        </w:rPr>
+      </w:pPr>
+      <w:r>
+        <w:rPr>
+          <w:rFonts w:ascii="Helvetica" w:hAnsi="Helvetica" w:cs="Helvetica"/>
+          <w:color w:val="333333"/>
+          <w:sz w:val="27"/>
+          <w:szCs w:val="27"/>
+          <w:shd w:val="clear" w:color="auto" w:fill="FFFFFF"/>
+        </w:rPr>
+        <w:t>oppure vai direttamente sul server git</w:t>
+      </w:r>
+      <w:bookmarkStart w:id="0" w:name="_GoBack"/>
+      <w:bookmarkEnd w:id="0"/>
     </w:p>
     <w:p>
       <w:pPr>
@@ -53837,20 +53456,18 @@
     </w:p>
     <w:p>
       <w:r>
+        <w:lastRenderedPageBreak/>
         <w:t>git config --global user.name "Arialdo Martini"</w:t>
       </w:r>
     </w:p>
     <w:p>
-      <w:r>
-        <w:t xml:space="preserve">git config --global </w:t>
-      </w:r>
       <w:proofErr w:type="gramStart"/>
       <w:r>
-        <w:t>user.emal</w:t>
+        <w:t>git</w:t>
       </w:r>
       <w:proofErr w:type="gramEnd"/>
       <w:r>
-        <w:t xml:space="preserve"> arialdomartini@gmail.com</w:t>
+        <w:t xml:space="preserve"> config --global user.emal arialdomartini@gmail.com</w:t>
       </w:r>
     </w:p>
     <w:p/>
@@ -53861,7 +53478,6 @@
     </w:p>
     <w:p>
       <w:r>
-        <w:lastRenderedPageBreak/>
         <w:t>git init</w:t>
       </w:r>
     </w:p>
@@ -53920,16 +53536,13 @@
       </w:r>
     </w:p>
     <w:p>
-      <w:r>
-        <w:t xml:space="preserve">git log </w:t>
-      </w:r>
       <w:proofErr w:type="gramStart"/>
       <w:r>
-        <w:t>master..</w:t>
+        <w:t>git</w:t>
       </w:r>
       <w:proofErr w:type="gramEnd"/>
       <w:r>
-        <w:t>feature --oneline</w:t>
+        <w:t xml:space="preserve"> log master..feature --oneline</w:t>
       </w:r>
     </w:p>
     <w:p>
@@ -53938,16 +53551,13 @@
       </w:r>
     </w:p>
     <w:p>
-      <w:r>
-        <w:t xml:space="preserve">git branch (ti da i branch </w:t>
-      </w:r>
       <w:proofErr w:type="gramStart"/>
       <w:r>
-        <w:t>della repository</w:t>
+        <w:t>git</w:t>
       </w:r>
       <w:proofErr w:type="gramEnd"/>
       <w:r>
-        <w:t xml:space="preserve"> e ti dice su qaule ti trovi)</w:t>
+        <w:t xml:space="preserve"> branch (ti da i branch della repository e ti dice su qaule ti trovi)</w:t>
       </w:r>
     </w:p>
     <w:p/>
@@ -53989,6 +53599,7 @@
     <w:p/>
     <w:p>
       <w:r>
+        <w:lastRenderedPageBreak/>
         <w:t>creare branch:</w:t>
       </w:r>
     </w:p>
@@ -54009,7 +53620,6 @@
     </w:p>
     <w:p>
       <w:r>
-        <w:lastRenderedPageBreak/>
         <w:t>git branch -d bob</w:t>
       </w:r>
     </w:p>
@@ -54069,16 +53679,13 @@
       </w:r>
     </w:p>
     <w:p>
-      <w:r>
-        <w:t>git remote add foobar</w:t>
-      </w:r>
       <w:proofErr w:type="gramStart"/>
       <w:r>
-        <w:t xml:space="preserve"> ..</w:t>
+        <w:t>git</w:t>
       </w:r>
       <w:proofErr w:type="gramEnd"/>
       <w:r>
-        <w:t>/repo-remoto</w:t>
+        <w:t xml:space="preserve"> remote add foobar ../repo-remoto</w:t>
       </w:r>
     </w:p>
     <w:p>
@@ -54088,16 +53695,13 @@
     </w:p>
     <w:p/>
     <w:p>
-      <w:r>
-        <w:t xml:space="preserve">spedire </w:t>
-      </w:r>
       <w:proofErr w:type="gramStart"/>
       <w:r>
-        <w:t>alla repository</w:t>
+        <w:t>spedire</w:t>
       </w:r>
       <w:proofErr w:type="gramEnd"/>
       <w:r>
-        <w:t xml:space="preserve"> remota un ramo:</w:t>
+        <w:t xml:space="preserve"> alla repository remota un ramo:</w:t>
       </w:r>
     </w:p>
     <w:p>
@@ -54124,21 +53728,19 @@
     </w:p>
     <w:p>
       <w:r>
+        <w:lastRenderedPageBreak/>
         <w:t>git pull foobar experiment</w:t>
       </w:r>
     </w:p>
     <w:p/>
     <w:p>
-      <w:r>
-        <w:t xml:space="preserve">chiede </w:t>
-      </w:r>
       <w:proofErr w:type="gramStart"/>
       <w:r>
-        <w:t>le repository</w:t>
+        <w:t>chiede</w:t>
       </w:r>
       <w:proofErr w:type="gramEnd"/>
       <w:r>
-        <w:t xml:space="preserve"> remote</w:t>
+        <w:t xml:space="preserve"> le repository remote</w:t>
       </w:r>
     </w:p>
     <w:p>
@@ -54158,7 +53760,7 @@
 </file>
 
 <file path=word/numbering.xml><?xml version="1.0" encoding="utf-8"?>
-<w:numbering xmlns:wpc="http://schemas.microsoft.com/office/word/2010/wordprocessingCanvas" xmlns:cx="http://schemas.microsoft.com/office/drawing/2014/chartex" xmlns:cx1="http://schemas.microsoft.com/office/drawing/2015/9/8/chartex" xmlns:cx2="http://schemas.microsoft.com/office/drawing/2015/10/21/chartex" xmlns:cx3="http://schemas.microsoft.com/office/drawing/2016/5/9/chartex" xmlns:cx4="http://schemas.microsoft.com/office/drawing/2016/5/10/chartex" xmlns:cx5="http://schemas.microsoft.com/office/drawing/2016/5/11/chartex" xmlns:cx6="http://schemas.microsoft.com/office/drawing/2016/5/12/chartex" xmlns:cx7="http://schemas.microsoft.com/office/drawing/2016/5/13/chartex" xmlns:cx8="http://schemas.microsoft.com/office/drawing/2016/5/14/chartex" xmlns:mc="http://schemas.openxmlformats.org/markup-compatibility/2006" xmlns:aink="http://schemas.microsoft.com/office/drawing/2016/ink" xmlns:am3d="http://schemas.microsoft.com/office/drawing/2017/model3d" xmlns:o="urn:schemas-microsoft-com:office:office" xmlns:r="http://schemas.openxmlformats.org/officeDocument/2006/relationships" xmlns:m="http://schemas.openxmlformats.org/officeDocument/2006/math" xmlns:v="urn:schemas-microsoft-com:vml" xmlns:wp14="http://schemas.microsoft.com/office/word/2010/wordprocessingDrawing" xmlns:wp="http://schemas.openxmlformats.org/drawingml/2006/wordprocessingDrawing" xmlns:w10="urn:schemas-microsoft-com:office:word" xmlns:w="http://schemas.openxmlformats.org/wordprocessingml/2006/main" xmlns:w14="http://schemas.microsoft.com/office/word/2010/wordml" xmlns:w15="http://schemas.microsoft.com/office/word/2012/wordml" xmlns:w16cid="http://schemas.microsoft.com/office/word/2016/wordml/cid" xmlns:w16se="http://schemas.microsoft.com/office/word/2015/wordml/symex" xmlns:wpg="http://schemas.microsoft.com/office/word/2010/wordprocessingGroup" xmlns:wpi="http://schemas.microsoft.com/office/word/2010/wordprocessingInk" xmlns:wne="http://schemas.microsoft.com/office/word/2006/wordml" xmlns:wps="http://schemas.microsoft.com/office/word/2010/wordprocessingShape" mc:Ignorable="w14 w15 w16se w16cid wp14">
+<w:numbering xmlns:wpc="http://schemas.microsoft.com/office/word/2010/wordprocessingCanvas" xmlns:mc="http://schemas.openxmlformats.org/markup-compatibility/2006" xmlns:o="urn:schemas-microsoft-com:office:office" xmlns:r="http://schemas.openxmlformats.org/officeDocument/2006/relationships" xmlns:m="http://schemas.openxmlformats.org/officeDocument/2006/math" xmlns:v="urn:schemas-microsoft-com:vml" xmlns:wp14="http://schemas.microsoft.com/office/word/2010/wordprocessingDrawing" xmlns:wp="http://schemas.openxmlformats.org/drawingml/2006/wordprocessingDrawing" xmlns:w10="urn:schemas-microsoft-com:office:word" xmlns:w="http://schemas.openxmlformats.org/wordprocessingml/2006/main" xmlns:w14="http://schemas.microsoft.com/office/word/2010/wordml" xmlns:w15="http://schemas.microsoft.com/office/word/2012/wordml" xmlns:wpg="http://schemas.microsoft.com/office/word/2010/wordprocessingGroup" xmlns:wpi="http://schemas.microsoft.com/office/word/2010/wordprocessingInk" xmlns:wne="http://schemas.microsoft.com/office/word/2006/wordml" xmlns:wps="http://schemas.microsoft.com/office/word/2010/wordprocessingShape" mc:Ignorable="w14 w15 wp14">
   <w:abstractNum w:abstractNumId="0" w15:restartNumberingAfterBreak="0">
     <w:nsid w:val="061C1E9A"/>
     <w:multiLevelType w:val="multilevel"/>
@@ -56719,7 +56321,7 @@
 </file>
 
 <file path=word/styles.xml><?xml version="1.0" encoding="utf-8"?>
-<w:styles xmlns:mc="http://schemas.openxmlformats.org/markup-compatibility/2006" xmlns:r="http://schemas.openxmlformats.org/officeDocument/2006/relationships" xmlns:w="http://schemas.openxmlformats.org/wordprocessingml/2006/main" xmlns:w14="http://schemas.microsoft.com/office/word/2010/wordml" xmlns:w15="http://schemas.microsoft.com/office/word/2012/wordml" xmlns:w16cid="http://schemas.microsoft.com/office/word/2016/wordml/cid" xmlns:w16se="http://schemas.microsoft.com/office/word/2015/wordml/symex" mc:Ignorable="w14 w15 w16se w16cid">
+<w:styles xmlns:mc="http://schemas.openxmlformats.org/markup-compatibility/2006" xmlns:r="http://schemas.openxmlformats.org/officeDocument/2006/relationships" xmlns:w="http://schemas.openxmlformats.org/wordprocessingml/2006/main" xmlns:w14="http://schemas.microsoft.com/office/word/2010/wordml" xmlns:w15="http://schemas.microsoft.com/office/word/2012/wordml" mc:Ignorable="w14 w15">
   <w:docDefaults>
     <w:rPrDefault>
       <w:rPr>
@@ -56735,7 +56337,7 @@
       </w:pPr>
     </w:pPrDefault>
   </w:docDefaults>
-  <w:latentStyles w:defLockedState="0" w:defUIPriority="99" w:defSemiHidden="0" w:defUnhideWhenUsed="0" w:defQFormat="0" w:count="375">
+  <w:latentStyles w:defLockedState="0" w:defUIPriority="99" w:defSemiHidden="0" w:defUnhideWhenUsed="0" w:defQFormat="0" w:count="371">
     <w:lsdException w:name="Normal" w:uiPriority="0" w:qFormat="1"/>
     <w:lsdException w:name="heading 1" w:uiPriority="9" w:qFormat="1"/>
     <w:lsdException w:name="heading 2" w:semiHidden="1" w:uiPriority="9" w:unhideWhenUsed="1" w:qFormat="1"/>
@@ -57107,10 +56709,6 @@
     <w:lsdException w:name="List Table 5 Dark Accent 6" w:uiPriority="50"/>
     <w:lsdException w:name="List Table 6 Colorful Accent 6" w:uiPriority="51"/>
     <w:lsdException w:name="List Table 7 Colorful Accent 6" w:uiPriority="52"/>
-    <w:lsdException w:name="Mention" w:semiHidden="1" w:unhideWhenUsed="1"/>
-    <w:lsdException w:name="Smart Hyperlink" w:semiHidden="1" w:unhideWhenUsed="1"/>
-    <w:lsdException w:name="Hashtag" w:semiHidden="1" w:unhideWhenUsed="1"/>
-    <w:lsdException w:name="Unresolved Mention" w:semiHidden="1" w:unhideWhenUsed="1"/>
   </w:latentStyles>
   <w:style w:type="paragraph" w:default="1" w:styleId="Normale">
     <w:name w:val="Normal"/>
@@ -57416,7 +57014,7 @@
       <w:szCs w:val="20"/>
     </w:rPr>
   </w:style>
-  <w:style w:type="character" w:styleId="Menzionenonrisolta">
+  <w:style w:type="character" w:customStyle="1" w:styleId="UnresolvedMention">
     <w:name w:val="Unresolved Mention"/>
     <w:basedOn w:val="Carpredefinitoparagrafo"/>
     <w:uiPriority w:val="99"/>

</xml_diff>

<commit_message>
modifica documento di git
</commit_message>
<xml_diff>
--- a/GIT UTILIZZO.docx
+++ b/GIT UTILIZZO.docx
@@ -1,10 +1,21 @@
 
 <file path=word/document.xml><?xml version="1.0" encoding="utf-8"?>
-<w:document xmlns:wpc="http://schemas.microsoft.com/office/word/2010/wordprocessingCanvas" xmlns:mc="http://schemas.openxmlformats.org/markup-compatibility/2006" xmlns:o="urn:schemas-microsoft-com:office:office" xmlns:r="http://schemas.openxmlformats.org/officeDocument/2006/relationships" xmlns:m="http://schemas.openxmlformats.org/officeDocument/2006/math" xmlns:v="urn:schemas-microsoft-com:vml" xmlns:wp14="http://schemas.microsoft.com/office/word/2010/wordprocessingDrawing" xmlns:wp="http://schemas.openxmlformats.org/drawingml/2006/wordprocessingDrawing" xmlns:w10="urn:schemas-microsoft-com:office:word" xmlns:w="http://schemas.openxmlformats.org/wordprocessingml/2006/main" xmlns:w14="http://schemas.microsoft.com/office/word/2010/wordml" xmlns:w15="http://schemas.microsoft.com/office/word/2012/wordml" xmlns:wpg="http://schemas.microsoft.com/office/word/2010/wordprocessingGroup" xmlns:wpi="http://schemas.microsoft.com/office/word/2010/wordprocessingInk" xmlns:wne="http://schemas.microsoft.com/office/word/2006/wordml" xmlns:wps="http://schemas.microsoft.com/office/word/2010/wordprocessingShape" mc:Ignorable="w14 w15 wp14">
+<w:document xmlns:wpc="http://schemas.microsoft.com/office/word/2010/wordprocessingCanvas" xmlns:cx="http://schemas.microsoft.com/office/drawing/2014/chartex" xmlns:cx1="http://schemas.microsoft.com/office/drawing/2015/9/8/chartex" xmlns:cx2="http://schemas.microsoft.com/office/drawing/2015/10/21/chartex" xmlns:cx3="http://schemas.microsoft.com/office/drawing/2016/5/9/chartex" xmlns:cx4="http://schemas.microsoft.com/office/drawing/2016/5/10/chartex" xmlns:cx5="http://schemas.microsoft.com/office/drawing/2016/5/11/chartex" xmlns:cx6="http://schemas.microsoft.com/office/drawing/2016/5/12/chartex" xmlns:cx7="http://schemas.microsoft.com/office/drawing/2016/5/13/chartex" xmlns:cx8="http://schemas.microsoft.com/office/drawing/2016/5/14/chartex" xmlns:mc="http://schemas.openxmlformats.org/markup-compatibility/2006" xmlns:aink="http://schemas.microsoft.com/office/drawing/2016/ink" xmlns:am3d="http://schemas.microsoft.com/office/drawing/2017/model3d" xmlns:o="urn:schemas-microsoft-com:office:office" xmlns:r="http://schemas.openxmlformats.org/officeDocument/2006/relationships" xmlns:m="http://schemas.openxmlformats.org/officeDocument/2006/math" xmlns:v="urn:schemas-microsoft-com:vml" xmlns:wp14="http://schemas.microsoft.com/office/word/2010/wordprocessingDrawing" xmlns:wp="http://schemas.openxmlformats.org/drawingml/2006/wordprocessingDrawing" xmlns:w10="urn:schemas-microsoft-com:office:word" xmlns:w="http://schemas.openxmlformats.org/wordprocessingml/2006/main" xmlns:w14="http://schemas.microsoft.com/office/word/2010/wordml" xmlns:w15="http://schemas.microsoft.com/office/word/2012/wordml" xmlns:w16cid="http://schemas.microsoft.com/office/word/2016/wordml/cid" xmlns:w16se="http://schemas.microsoft.com/office/word/2015/wordml/symex" xmlns:wpg="http://schemas.microsoft.com/office/word/2010/wordprocessingGroup" xmlns:wpi="http://schemas.microsoft.com/office/word/2010/wordprocessingInk" xmlns:wne="http://schemas.microsoft.com/office/word/2006/wordml" xmlns:wps="http://schemas.microsoft.com/office/word/2010/wordprocessingShape" mc:Ignorable="w14 w15 w16se w16cid wp14">
   <w:body>
     <w:p>
-      <w:r>
-        <w:t>GIT UTILIZZO</w:t>
+      <w:pPr>
+        <w:jc w:val="both"/>
+      </w:pPr>
+      <w:proofErr w:type="gramStart"/>
+      <w:r>
+        <w:t>-?</w:t>
+      </w:r>
+      <w:r>
+        <w:t>GIT</w:t>
+      </w:r>
+      <w:proofErr w:type="gramEnd"/>
+      <w:r>
+        <w:t xml:space="preserve"> UTILIZZO</w:t>
       </w:r>
     </w:p>
     <w:p>
@@ -1428,6 +1439,15 @@
           <w:lang w:eastAsia="it-IT"/>
         </w:rPr>
       </w:pPr>
+      <w:r>
+        <w:rPr>
+          <w:rFonts w:ascii="Consolas" w:eastAsia="Times New Roman" w:hAnsi="Consolas" w:cs="Consolas"/>
+          <w:color w:val="3E4349"/>
+          <w:highlight w:val="cyan"/>
+          <w:lang w:eastAsia="it-IT"/>
+        </w:rPr>
+        <w:t xml:space="preserve">git config --global </w:t>
+      </w:r>
       <w:proofErr w:type="gramStart"/>
       <w:r>
         <w:rPr>
@@ -1436,7 +1456,7 @@
           <w:highlight w:val="cyan"/>
           <w:lang w:eastAsia="it-IT"/>
         </w:rPr>
-        <w:t>git</w:t>
+        <w:t>user.emal</w:t>
       </w:r>
       <w:proofErr w:type="gramEnd"/>
       <w:r>
@@ -1446,7 +1466,7 @@
           <w:highlight w:val="cyan"/>
           <w:lang w:eastAsia="it-IT"/>
         </w:rPr>
-        <w:t xml:space="preserve"> config --global user.emal arialdomartini@gmail.com</w:t>
+        <w:t xml:space="preserve"> arialdomartini@gmail.com</w:t>
       </w:r>
     </w:p>
     <w:p>
@@ -9292,6 +9312,16 @@
         </w:rPr>
         <w:t>“</w:t>
       </w:r>
+      <w:r>
+        <w:rPr>
+          <w:rStyle w:val="Enfasicorsivo"/>
+          <w:rFonts w:ascii="Arial" w:hAnsi="Arial" w:cs="Arial"/>
+          <w:color w:val="3E4349"/>
+          <w:sz w:val="26"/>
+          <w:szCs w:val="26"/>
+        </w:rPr>
+        <w:t>il ``commit A`` è raggiungibile da ``master`</w:t>
+      </w:r>
       <w:proofErr w:type="gramStart"/>
       <w:r>
         <w:rPr>
@@ -9301,28 +9331,18 @@
           <w:sz w:val="26"/>
           <w:szCs w:val="26"/>
         </w:rPr>
-        <w:t>il</w:t>
+        <w:t>`?</w:t>
+      </w:r>
+      <w:r>
+        <w:rPr>
+          <w:rFonts w:ascii="Arial" w:hAnsi="Arial" w:cs="Arial"/>
+          <w:color w:val="3E4349"/>
+          <w:sz w:val="26"/>
+          <w:szCs w:val="26"/>
+        </w:rPr>
+        <w:t>“</w:t>
       </w:r>
       <w:proofErr w:type="gramEnd"/>
-      <w:r>
-        <w:rPr>
-          <w:rStyle w:val="Enfasicorsivo"/>
-          <w:rFonts w:ascii="Arial" w:hAnsi="Arial" w:cs="Arial"/>
-          <w:color w:val="3E4349"/>
-          <w:sz w:val="26"/>
-          <w:szCs w:val="26"/>
-        </w:rPr>
-        <w:t xml:space="preserve"> ``commit A`` è raggiungibile da ``master``?</w:t>
-      </w:r>
-      <w:r>
-        <w:rPr>
-          <w:rFonts w:ascii="Arial" w:hAnsi="Arial" w:cs="Arial"/>
-          <w:color w:val="3E4349"/>
-          <w:sz w:val="26"/>
-          <w:szCs w:val="26"/>
-        </w:rPr>
-        <w:t>“</w:t>
-      </w:r>
     </w:p>
     <w:p>
       <w:pPr>
@@ -11641,6 +11661,17 @@
           <w:lang w:eastAsia="it-IT"/>
         </w:rPr>
       </w:pPr>
+      <w:r>
+        <w:rPr>
+          <w:rFonts w:ascii="Consolas" w:eastAsia="Times New Roman" w:hAnsi="Consolas" w:cs="Consolas"/>
+          <w:color w:val="3E4349"/>
+          <w:sz w:val="23"/>
+          <w:szCs w:val="23"/>
+          <w:highlight w:val="cyan"/>
+          <w:lang w:eastAsia="it-IT"/>
+        </w:rPr>
+        <w:t xml:space="preserve">git log </w:t>
+      </w:r>
       <w:proofErr w:type="gramStart"/>
       <w:r>
         <w:rPr>
@@ -11651,7 +11682,7 @@
           <w:highlight w:val="cyan"/>
           <w:lang w:eastAsia="it-IT"/>
         </w:rPr>
-        <w:t>git</w:t>
+        <w:t>master..</w:t>
       </w:r>
       <w:proofErr w:type="gramEnd"/>
       <w:r>
@@ -11663,7 +11694,7 @@
           <w:highlight w:val="cyan"/>
           <w:lang w:eastAsia="it-IT"/>
         </w:rPr>
-        <w:t xml:space="preserve"> log master..feature --oneline</w:t>
+        <w:t>feature --oneline</w:t>
       </w:r>
     </w:p>
     <w:p>
@@ -13265,7 +13296,6 @@
           <w:lang w:eastAsia="it-IT"/>
         </w:rPr>
       </w:pPr>
-      <w:proofErr w:type="gramStart"/>
       <w:r>
         <w:rPr>
           <w:rFonts w:ascii="Consolas" w:eastAsia="Times New Roman" w:hAnsi="Consolas" w:cs="Consolas"/>
@@ -13276,7 +13306,6 @@
         </w:rPr>
         <w:t>echo</w:t>
       </w:r>
-      <w:proofErr w:type="gramEnd"/>
       <w:r>
         <w:rPr>
           <w:rFonts w:ascii="Consolas" w:eastAsia="Times New Roman" w:hAnsi="Consolas" w:cs="Consolas"/>
@@ -13295,7 +13324,29 @@
           <w:szCs w:val="23"/>
           <w:lang w:eastAsia="it-IT"/>
         </w:rPr>
-        <w:t>"a { color:red; }"</w:t>
+        <w:t xml:space="preserve">"a </w:t>
+      </w:r>
+      <w:proofErr w:type="gramStart"/>
+      <w:r>
+        <w:rPr>
+          <w:rFonts w:ascii="Consolas" w:eastAsia="Times New Roman" w:hAnsi="Consolas" w:cs="Consolas"/>
+          <w:color w:val="4E9A06"/>
+          <w:sz w:val="23"/>
+          <w:szCs w:val="23"/>
+          <w:lang w:eastAsia="it-IT"/>
+        </w:rPr>
+        <w:t>{ color</w:t>
+      </w:r>
+      <w:proofErr w:type="gramEnd"/>
+      <w:r>
+        <w:rPr>
+          <w:rFonts w:ascii="Consolas" w:eastAsia="Times New Roman" w:hAnsi="Consolas" w:cs="Consolas"/>
+          <w:color w:val="4E9A06"/>
+          <w:sz w:val="23"/>
+          <w:szCs w:val="23"/>
+          <w:lang w:eastAsia="it-IT"/>
+        </w:rPr>
+        <w:t>:red; }"</w:t>
       </w:r>
       <w:r>
         <w:rPr>
@@ -21404,27 +21455,27 @@
           <w:szCs w:val="23"/>
         </w:rPr>
       </w:pPr>
+      <w:r>
+        <w:rPr>
+          <w:rStyle w:val="nb"/>
+          <w:rFonts w:ascii="Consolas" w:hAnsi="Consolas" w:cs="Consolas"/>
+          <w:color w:val="004461"/>
+          <w:sz w:val="23"/>
+          <w:szCs w:val="23"/>
+        </w:rPr>
+        <w:t>cd</w:t>
+      </w:r>
       <w:proofErr w:type="gramStart"/>
       <w:r>
         <w:rPr>
-          <w:rStyle w:val="nb"/>
-          <w:rFonts w:ascii="Consolas" w:hAnsi="Consolas" w:cs="Consolas"/>
-          <w:color w:val="004461"/>
-          <w:sz w:val="23"/>
-          <w:szCs w:val="23"/>
-        </w:rPr>
-        <w:t>cd</w:t>
+          <w:rFonts w:ascii="Consolas" w:hAnsi="Consolas" w:cs="Consolas"/>
+          <w:color w:val="3E4349"/>
+          <w:sz w:val="23"/>
+          <w:szCs w:val="23"/>
+        </w:rPr>
+        <w:t xml:space="preserve"> ..</w:t>
       </w:r>
       <w:proofErr w:type="gramEnd"/>
-      <w:r>
-        <w:rPr>
-          <w:rFonts w:ascii="Consolas" w:hAnsi="Consolas" w:cs="Consolas"/>
-          <w:color w:val="3E4349"/>
-          <w:sz w:val="23"/>
-          <w:szCs w:val="23"/>
-        </w:rPr>
-        <w:t xml:space="preserve"> ..</w:t>
-      </w:r>
     </w:p>
     <w:p>
       <w:pPr>
@@ -21936,16 +21987,25 @@
           <w:szCs w:val="23"/>
         </w:rPr>
       </w:pPr>
+      <w:r>
+        <w:rPr>
+          <w:rStyle w:val="nb"/>
+          <w:rFonts w:ascii="Consolas" w:hAnsi="Consolas" w:cs="Consolas"/>
+          <w:color w:val="004461"/>
+          <w:sz w:val="23"/>
+          <w:szCs w:val="23"/>
+        </w:rPr>
+        <w:t>cd</w:t>
+      </w:r>
       <w:proofErr w:type="gramStart"/>
       <w:r>
         <w:rPr>
-          <w:rStyle w:val="nb"/>
-          <w:rFonts w:ascii="Consolas" w:hAnsi="Consolas" w:cs="Consolas"/>
-          <w:color w:val="004461"/>
-          <w:sz w:val="23"/>
-          <w:szCs w:val="23"/>
-        </w:rPr>
-        <w:t>cd</w:t>
+          <w:rFonts w:ascii="Consolas" w:hAnsi="Consolas" w:cs="Consolas"/>
+          <w:color w:val="3E4349"/>
+          <w:sz w:val="23"/>
+          <w:szCs w:val="23"/>
+        </w:rPr>
+        <w:t xml:space="preserve"> ..</w:t>
       </w:r>
       <w:proofErr w:type="gramEnd"/>
       <w:r>
@@ -21955,7 +22015,7 @@
           <w:sz w:val="23"/>
           <w:szCs w:val="23"/>
         </w:rPr>
-        <w:t xml:space="preserve"> ../progetto</w:t>
+        <w:t>/progetto</w:t>
       </w:r>
     </w:p>
     <w:p>
@@ -22114,6 +22174,16 @@
           <w:szCs w:val="23"/>
         </w:rPr>
       </w:pPr>
+      <w:r>
+        <w:rPr>
+          <w:rFonts w:ascii="Consolas" w:hAnsi="Consolas" w:cs="Consolas"/>
+          <w:color w:val="3E4349"/>
+          <w:sz w:val="23"/>
+          <w:szCs w:val="23"/>
+          <w:highlight w:val="cyan"/>
+        </w:rPr>
+        <w:t>git remote add foobar</w:t>
+      </w:r>
       <w:proofErr w:type="gramStart"/>
       <w:r>
         <w:rPr>
@@ -22123,7 +22193,7 @@
           <w:szCs w:val="23"/>
           <w:highlight w:val="cyan"/>
         </w:rPr>
-        <w:t>git</w:t>
+        <w:t xml:space="preserve"> ..</w:t>
       </w:r>
       <w:proofErr w:type="gramEnd"/>
       <w:r>
@@ -22134,7 +22204,7 @@
           <w:szCs w:val="23"/>
           <w:highlight w:val="cyan"/>
         </w:rPr>
-        <w:t xml:space="preserve"> remote add foobar ../repo-remoto</w:t>
+        <w:t>/repo-remoto</w:t>
       </w:r>
     </w:p>
     <w:p>
@@ -25128,28 +25198,28 @@
         </w:rPr>
         <w:t>il</w:t>
       </w:r>
+      <w:r>
+        <w:rPr>
+          <w:rStyle w:val="apple-converted-space"/>
+          <w:rFonts w:ascii="Arial" w:hAnsi="Arial" w:cs="Arial"/>
+          <w:color w:val="3E4349"/>
+          <w:sz w:val="26"/>
+          <w:szCs w:val="26"/>
+        </w:rPr>
+        <w:t> </w:t>
+      </w:r>
+      <w:r>
+        <w:rPr>
+          <w:rStyle w:val="pre"/>
+          <w:rFonts w:ascii="Consolas" w:hAnsi="Consolas" w:cs="Consolas"/>
+          <w:color w:val="3E4349"/>
+          <w:sz w:val="23"/>
+          <w:szCs w:val="23"/>
+          <w:shd w:val="clear" w:color="auto" w:fill="ECF0F3"/>
+        </w:rPr>
+        <w:t>remote</w:t>
+      </w:r>
       <w:proofErr w:type="gramEnd"/>
-      <w:r>
-        <w:rPr>
-          <w:rStyle w:val="apple-converted-space"/>
-          <w:rFonts w:ascii="Arial" w:hAnsi="Arial" w:cs="Arial"/>
-          <w:color w:val="3E4349"/>
-          <w:sz w:val="26"/>
-          <w:szCs w:val="26"/>
-        </w:rPr>
-        <w:t> </w:t>
-      </w:r>
-      <w:r>
-        <w:rPr>
-          <w:rStyle w:val="pre"/>
-          <w:rFonts w:ascii="Consolas" w:hAnsi="Consolas" w:cs="Consolas"/>
-          <w:color w:val="3E4349"/>
-          <w:sz w:val="23"/>
-          <w:szCs w:val="23"/>
-          <w:shd w:val="clear" w:color="auto" w:fill="ECF0F3"/>
-        </w:rPr>
-        <w:t>remote</w:t>
-      </w:r>
       <w:r>
         <w:rPr>
           <w:rStyle w:val="apple-converted-space"/>
@@ -26387,7 +26457,7 @@
           <w:szCs w:val="26"/>
           <w:highlight w:val="green"/>
         </w:rPr>
-        <w:t xml:space="preserve">. </w:t>
+        <w:t xml:space="preserve">. git ha aggiunto </w:t>
       </w:r>
       <w:proofErr w:type="gramStart"/>
       <w:r>
@@ -26398,42 +26468,32 @@
           <w:szCs w:val="26"/>
           <w:highlight w:val="green"/>
         </w:rPr>
-        <w:t>git</w:t>
+        <w:t>un</w:t>
+      </w:r>
+      <w:r>
+        <w:rPr>
+          <w:rStyle w:val="apple-converted-space"/>
+          <w:rFonts w:ascii="Arial" w:hAnsi="Arial" w:cs="Arial"/>
+          <w:color w:val="3E4349"/>
+          <w:sz w:val="26"/>
+          <w:szCs w:val="26"/>
+          <w:highlight w:val="green"/>
+        </w:rPr>
+        <w:t> </w:t>
+      </w:r>
+      <w:r>
+        <w:rPr>
+          <w:rStyle w:val="pre"/>
+          <w:rFonts w:ascii="Consolas" w:hAnsi="Consolas" w:cs="Consolas"/>
+          <w:color w:val="3E4349"/>
+          <w:sz w:val="23"/>
+          <w:szCs w:val="23"/>
+          <w:highlight w:val="green"/>
+          <w:shd w:val="clear" w:color="auto" w:fill="ECF0F3"/>
+        </w:rPr>
+        <w:t>remote</w:t>
       </w:r>
       <w:proofErr w:type="gramEnd"/>
-      <w:r>
-        <w:rPr>
-          <w:rFonts w:ascii="Arial" w:hAnsi="Arial" w:cs="Arial"/>
-          <w:color w:val="3E4349"/>
-          <w:sz w:val="26"/>
-          <w:szCs w:val="26"/>
-          <w:highlight w:val="green"/>
-        </w:rPr>
-        <w:t xml:space="preserve"> ha aggiunto un</w:t>
-      </w:r>
-      <w:r>
-        <w:rPr>
-          <w:rStyle w:val="apple-converted-space"/>
-          <w:rFonts w:ascii="Arial" w:hAnsi="Arial" w:cs="Arial"/>
-          <w:color w:val="3E4349"/>
-          <w:sz w:val="26"/>
-          <w:szCs w:val="26"/>
-          <w:highlight w:val="green"/>
-        </w:rPr>
-        <w:t> </w:t>
-      </w:r>
-      <w:r>
-        <w:rPr>
-          <w:rStyle w:val="pre"/>
-          <w:rFonts w:ascii="Consolas" w:hAnsi="Consolas" w:cs="Consolas"/>
-          <w:color w:val="3E4349"/>
-          <w:sz w:val="23"/>
-          <w:szCs w:val="23"/>
-          <w:highlight w:val="green"/>
-          <w:shd w:val="clear" w:color="auto" w:fill="ECF0F3"/>
-        </w:rPr>
-        <w:t>remote</w:t>
-      </w:r>
       <w:r>
         <w:rPr>
           <w:rStyle w:val="apple-converted-space"/>
@@ -28059,16 +28119,25 @@
           <w:szCs w:val="23"/>
         </w:rPr>
       </w:pPr>
+      <w:r>
+        <w:rPr>
+          <w:rStyle w:val="nb"/>
+          <w:rFonts w:ascii="Consolas" w:hAnsi="Consolas" w:cs="Consolas"/>
+          <w:color w:val="004461"/>
+          <w:sz w:val="23"/>
+          <w:szCs w:val="23"/>
+        </w:rPr>
+        <w:t>cd</w:t>
+      </w:r>
       <w:proofErr w:type="gramStart"/>
       <w:r>
         <w:rPr>
-          <w:rStyle w:val="nb"/>
-          <w:rFonts w:ascii="Consolas" w:hAnsi="Consolas" w:cs="Consolas"/>
-          <w:color w:val="004461"/>
-          <w:sz w:val="23"/>
-          <w:szCs w:val="23"/>
-        </w:rPr>
-        <w:t>cd</w:t>
+          <w:rFonts w:ascii="Consolas" w:hAnsi="Consolas" w:cs="Consolas"/>
+          <w:color w:val="3E4349"/>
+          <w:sz w:val="23"/>
+          <w:szCs w:val="23"/>
+        </w:rPr>
+        <w:t xml:space="preserve"> ..</w:t>
       </w:r>
       <w:proofErr w:type="gramEnd"/>
       <w:r>
@@ -28078,7 +28147,7 @@
           <w:sz w:val="23"/>
           <w:szCs w:val="23"/>
         </w:rPr>
-        <w:t xml:space="preserve"> ../repo-remoto</w:t>
+        <w:t>/repo-remoto</w:t>
       </w:r>
     </w:p>
     <w:p>
@@ -28354,16 +28423,25 @@
           <w:szCs w:val="23"/>
         </w:rPr>
       </w:pPr>
+      <w:r>
+        <w:rPr>
+          <w:rStyle w:val="nb"/>
+          <w:rFonts w:ascii="Consolas" w:hAnsi="Consolas" w:cs="Consolas"/>
+          <w:color w:val="004461"/>
+          <w:sz w:val="23"/>
+          <w:szCs w:val="23"/>
+        </w:rPr>
+        <w:t>cd</w:t>
+      </w:r>
       <w:proofErr w:type="gramStart"/>
       <w:r>
         <w:rPr>
-          <w:rStyle w:val="nb"/>
-          <w:rFonts w:ascii="Consolas" w:hAnsi="Consolas" w:cs="Consolas"/>
-          <w:color w:val="004461"/>
-          <w:sz w:val="23"/>
-          <w:szCs w:val="23"/>
-        </w:rPr>
-        <w:t>cd</w:t>
+          <w:rFonts w:ascii="Consolas" w:hAnsi="Consolas" w:cs="Consolas"/>
+          <w:color w:val="3E4349"/>
+          <w:sz w:val="23"/>
+          <w:szCs w:val="23"/>
+        </w:rPr>
+        <w:t xml:space="preserve"> ..</w:t>
       </w:r>
       <w:proofErr w:type="gramEnd"/>
       <w:r>
@@ -28373,7 +28451,7 @@
           <w:sz w:val="23"/>
           <w:szCs w:val="23"/>
         </w:rPr>
-        <w:t xml:space="preserve"> ../progetto</w:t>
+        <w:t>/progetto</w:t>
       </w:r>
     </w:p>
     <w:p>
@@ -29279,6 +29357,15 @@
           <w:szCs w:val="23"/>
         </w:rPr>
       </w:pPr>
+      <w:r>
+        <w:rPr>
+          <w:rFonts w:ascii="Consolas" w:hAnsi="Consolas" w:cs="Consolas"/>
+          <w:color w:val="3E4349"/>
+          <w:sz w:val="23"/>
+          <w:szCs w:val="23"/>
+        </w:rPr>
+        <w:t>e5bb7c</w:t>
+      </w:r>
       <w:proofErr w:type="gramStart"/>
       <w:r>
         <w:rPr>
@@ -29287,7 +29374,7 @@
           <w:sz w:val="23"/>
           <w:szCs w:val="23"/>
         </w:rPr>
-        <w:t>e</w:t>
+        <w:t>4..</w:t>
       </w:r>
       <w:proofErr w:type="gramEnd"/>
       <w:r>
@@ -29297,7 +29384,7 @@
           <w:sz w:val="23"/>
           <w:szCs w:val="23"/>
         </w:rPr>
-        <w:t>5bb7c4..c8528bb experiment -&gt; foobar/experiment</w:t>
+        <w:t>c8528bb experiment -&gt; foobar/experiment</w:t>
       </w:r>
     </w:p>
     <w:p>
@@ -31392,16 +31479,25 @@
           <w:szCs w:val="23"/>
         </w:rPr>
       </w:pPr>
+      <w:r>
+        <w:rPr>
+          <w:rStyle w:val="nb"/>
+          <w:rFonts w:ascii="Consolas" w:hAnsi="Consolas" w:cs="Consolas"/>
+          <w:color w:val="004461"/>
+          <w:sz w:val="23"/>
+          <w:szCs w:val="23"/>
+        </w:rPr>
+        <w:t>cd</w:t>
+      </w:r>
       <w:proofErr w:type="gramStart"/>
       <w:r>
         <w:rPr>
-          <w:rStyle w:val="nb"/>
-          <w:rFonts w:ascii="Consolas" w:hAnsi="Consolas" w:cs="Consolas"/>
-          <w:color w:val="004461"/>
-          <w:sz w:val="23"/>
-          <w:szCs w:val="23"/>
-        </w:rPr>
-        <w:t>cd</w:t>
+          <w:rFonts w:ascii="Consolas" w:hAnsi="Consolas" w:cs="Consolas"/>
+          <w:color w:val="3E4349"/>
+          <w:sz w:val="23"/>
+          <w:szCs w:val="23"/>
+        </w:rPr>
+        <w:t xml:space="preserve"> ..</w:t>
       </w:r>
       <w:proofErr w:type="gramEnd"/>
       <w:r>
@@ -31411,7 +31507,7 @@
           <w:sz w:val="23"/>
           <w:szCs w:val="23"/>
         </w:rPr>
-        <w:t xml:space="preserve"> ../repo-remoto</w:t>
+        <w:t>/repo-remoto</w:t>
       </w:r>
     </w:p>
     <w:p>
@@ -32222,16 +32318,25 @@
           <w:szCs w:val="23"/>
         </w:rPr>
       </w:pPr>
+      <w:r>
+        <w:rPr>
+          <w:rStyle w:val="nb"/>
+          <w:rFonts w:ascii="Consolas" w:hAnsi="Consolas" w:cs="Consolas"/>
+          <w:color w:val="004461"/>
+          <w:sz w:val="23"/>
+          <w:szCs w:val="23"/>
+        </w:rPr>
+        <w:t>cd</w:t>
+      </w:r>
       <w:proofErr w:type="gramStart"/>
       <w:r>
         <w:rPr>
-          <w:rStyle w:val="nb"/>
-          <w:rFonts w:ascii="Consolas" w:hAnsi="Consolas" w:cs="Consolas"/>
-          <w:color w:val="004461"/>
-          <w:sz w:val="23"/>
-          <w:szCs w:val="23"/>
-        </w:rPr>
-        <w:t>cd</w:t>
+          <w:rFonts w:ascii="Consolas" w:hAnsi="Consolas" w:cs="Consolas"/>
+          <w:color w:val="3E4349"/>
+          <w:sz w:val="23"/>
+          <w:szCs w:val="23"/>
+        </w:rPr>
+        <w:t xml:space="preserve"> ..</w:t>
       </w:r>
       <w:proofErr w:type="gramEnd"/>
       <w:r>
@@ -32241,7 +32346,7 @@
           <w:sz w:val="23"/>
           <w:szCs w:val="23"/>
         </w:rPr>
-        <w:t xml:space="preserve"> ../progetto</w:t>
+        <w:t>/progetto</w:t>
       </w:r>
     </w:p>
     <w:p>
@@ -32989,35 +33094,36 @@
           <w:szCs w:val="23"/>
         </w:rPr>
       </w:pPr>
+      <w:r>
+        <w:rPr>
+          <w:rFonts w:ascii="Consolas" w:hAnsi="Consolas" w:cs="Consolas"/>
+          <w:color w:val="3E4349"/>
+          <w:sz w:val="23"/>
+          <w:szCs w:val="23"/>
+        </w:rPr>
+        <w:t xml:space="preserve">error: failed to push some refs to </w:t>
+      </w:r>
       <w:proofErr w:type="gramStart"/>
       <w:r>
         <w:rPr>
-          <w:rFonts w:ascii="Consolas" w:hAnsi="Consolas" w:cs="Consolas"/>
-          <w:color w:val="3E4349"/>
-          <w:sz w:val="23"/>
-          <w:szCs w:val="23"/>
-        </w:rPr>
-        <w:t>error</w:t>
+          <w:rStyle w:val="s1"/>
+          <w:rFonts w:ascii="Consolas" w:hAnsi="Consolas" w:cs="Consolas"/>
+          <w:color w:val="4E9A06"/>
+          <w:sz w:val="23"/>
+          <w:szCs w:val="23"/>
+        </w:rPr>
+        <w:t>'..</w:t>
       </w:r>
       <w:proofErr w:type="gramEnd"/>
       <w:r>
         <w:rPr>
-          <w:rFonts w:ascii="Consolas" w:hAnsi="Consolas" w:cs="Consolas"/>
-          <w:color w:val="3E4349"/>
-          <w:sz w:val="23"/>
-          <w:szCs w:val="23"/>
-        </w:rPr>
-        <w:t xml:space="preserve">: failed to push some refs to </w:t>
-      </w:r>
-      <w:r>
-        <w:rPr>
           <w:rStyle w:val="s1"/>
           <w:rFonts w:ascii="Consolas" w:hAnsi="Consolas" w:cs="Consolas"/>
           <w:color w:val="4E9A06"/>
           <w:sz w:val="23"/>
           <w:szCs w:val="23"/>
         </w:rPr>
-        <w:t>'../repo-remoto'</w:t>
+        <w:t>/repo-remoto'</w:t>
       </w:r>
     </w:p>
     <w:p>
@@ -33445,6 +33551,15 @@
           <w:szCs w:val="26"/>
         </w:rPr>
       </w:pPr>
+      <w:r>
+        <w:rPr>
+          <w:rFonts w:ascii="Arial" w:hAnsi="Arial" w:cs="Arial"/>
+          <w:color w:val="3E4349"/>
+          <w:sz w:val="26"/>
+          <w:szCs w:val="26"/>
+        </w:rPr>
+        <w:t xml:space="preserve">salvare </w:t>
+      </w:r>
       <w:proofErr w:type="gramStart"/>
       <w:r>
         <w:rPr>
@@ -33453,7 +33568,7 @@
           <w:sz w:val="26"/>
           <w:szCs w:val="26"/>
         </w:rPr>
-        <w:t>salvare</w:t>
+        <w:t>nei proprio</w:t>
       </w:r>
       <w:proofErr w:type="gramEnd"/>
       <w:r>
@@ -33463,7 +33578,7 @@
           <w:sz w:val="26"/>
           <w:szCs w:val="26"/>
         </w:rPr>
-        <w:t xml:space="preserve"> nei proprio database tutti i</w:t>
+        <w:t xml:space="preserve"> database tutti i</w:t>
       </w:r>
       <w:r>
         <w:rPr>
@@ -33927,7 +34042,6 @@
           <w:szCs w:val="23"/>
         </w:rPr>
       </w:pPr>
-      <w:proofErr w:type="gramStart"/>
       <w:r>
         <w:rPr>
           <w:rStyle w:val="k"/>
@@ -33938,29 +34052,27 @@
           <w:sz w:val="23"/>
           <w:szCs w:val="23"/>
         </w:rPr>
-        <w:t>for</w:t>
+        <w:t xml:space="preserve">for </w:t>
+      </w:r>
+      <w:proofErr w:type="gramStart"/>
+      <w:r>
+        <w:rPr>
+          <w:rFonts w:ascii="Consolas" w:hAnsi="Consolas" w:cs="Consolas"/>
+          <w:color w:val="3E4349"/>
+          <w:sz w:val="23"/>
+          <w:szCs w:val="23"/>
+        </w:rPr>
+        <w:t>details.&lt;</w:t>
       </w:r>
       <w:proofErr w:type="gramEnd"/>
       <w:r>
         <w:rPr>
-          <w:rStyle w:val="k"/>
-          <w:rFonts w:ascii="Consolas" w:hAnsi="Consolas" w:cs="Consolas"/>
-          <w:b/>
-          <w:bCs/>
-          <w:color w:val="004461"/>
-          <w:sz w:val="23"/>
-          <w:szCs w:val="23"/>
-        </w:rPr>
-        <w:t xml:space="preserve"> </w:t>
-      </w:r>
-      <w:r>
-        <w:rPr>
-          <w:rFonts w:ascii="Consolas" w:hAnsi="Consolas" w:cs="Consolas"/>
-          <w:color w:val="3E4349"/>
-          <w:sz w:val="23"/>
-          <w:szCs w:val="23"/>
-        </w:rPr>
-        <w:t>details.&lt;br/</w:t>
+          <w:rFonts w:ascii="Consolas" w:hAnsi="Consolas" w:cs="Consolas"/>
+          <w:color w:val="3E4349"/>
+          <w:sz w:val="23"/>
+          <w:szCs w:val="23"/>
+        </w:rPr>
+        <w:t>br/</w:t>
       </w:r>
     </w:p>
     <w:p>
@@ -36481,54 +36593,65 @@
           <w:szCs w:val="23"/>
         </w:rPr>
       </w:pPr>
+      <w:r>
+        <w:rPr>
+          <w:rFonts w:ascii="Consolas" w:hAnsi="Consolas" w:cs="Consolas"/>
+          <w:color w:val="3E4349"/>
+          <w:sz w:val="23"/>
+          <w:szCs w:val="23"/>
+        </w:rPr>
+        <w:t xml:space="preserve">remote: error: remote: error: You can </w:t>
+      </w:r>
+      <w:r>
+        <w:rPr>
+          <w:rStyle w:val="nb"/>
+          <w:rFonts w:ascii="Consolas" w:hAnsi="Consolas" w:cs="Consolas"/>
+          <w:color w:val="004461"/>
+          <w:sz w:val="23"/>
+          <w:szCs w:val="23"/>
+        </w:rPr>
+        <w:t>set</w:t>
+      </w:r>
+      <w:r>
+        <w:rPr>
+          <w:rFonts w:ascii="Consolas" w:hAnsi="Consolas" w:cs="Consolas"/>
+          <w:color w:val="3E4349"/>
+          <w:sz w:val="23"/>
+          <w:szCs w:val="23"/>
+        </w:rPr>
+        <w:t xml:space="preserve"> </w:t>
+      </w:r>
+      <w:r>
+        <w:rPr>
+          <w:rStyle w:val="s1"/>
+          <w:rFonts w:ascii="Consolas" w:hAnsi="Consolas" w:cs="Consolas"/>
+          <w:color w:val="4E9A06"/>
+          <w:sz w:val="23"/>
+          <w:szCs w:val="23"/>
+        </w:rPr>
+        <w:t>'</w:t>
+      </w:r>
       <w:proofErr w:type="gramStart"/>
       <w:r>
         <w:rPr>
-          <w:rFonts w:ascii="Consolas" w:hAnsi="Consolas" w:cs="Consolas"/>
-          <w:color w:val="3E4349"/>
-          <w:sz w:val="23"/>
-          <w:szCs w:val="23"/>
-        </w:rPr>
-        <w:t>remote</w:t>
+          <w:rStyle w:val="s1"/>
+          <w:rFonts w:ascii="Consolas" w:hAnsi="Consolas" w:cs="Consolas"/>
+          <w:color w:val="4E9A06"/>
+          <w:sz w:val="23"/>
+          <w:szCs w:val="23"/>
+        </w:rPr>
+        <w:t>receive.denyCurrentBranch</w:t>
       </w:r>
       <w:proofErr w:type="gramEnd"/>
       <w:r>
         <w:rPr>
-          <w:rFonts w:ascii="Consolas" w:hAnsi="Consolas" w:cs="Consolas"/>
-          <w:color w:val="3E4349"/>
-          <w:sz w:val="23"/>
-          <w:szCs w:val="23"/>
-        </w:rPr>
-        <w:t xml:space="preserve">: error: remote: error: You can </w:t>
-      </w:r>
-      <w:r>
-        <w:rPr>
-          <w:rStyle w:val="nb"/>
-          <w:rFonts w:ascii="Consolas" w:hAnsi="Consolas" w:cs="Consolas"/>
-          <w:color w:val="004461"/>
-          <w:sz w:val="23"/>
-          <w:szCs w:val="23"/>
-        </w:rPr>
-        <w:t>set</w:t>
-      </w:r>
-      <w:r>
-        <w:rPr>
-          <w:rFonts w:ascii="Consolas" w:hAnsi="Consolas" w:cs="Consolas"/>
-          <w:color w:val="3E4349"/>
-          <w:sz w:val="23"/>
-          <w:szCs w:val="23"/>
-        </w:rPr>
-        <w:t xml:space="preserve"> </w:t>
-      </w:r>
-      <w:r>
-        <w:rPr>
           <w:rStyle w:val="s1"/>
           <w:rFonts w:ascii="Consolas" w:hAnsi="Consolas" w:cs="Consolas"/>
           <w:color w:val="4E9A06"/>
           <w:sz w:val="23"/>
           <w:szCs w:val="23"/>
         </w:rPr>
-        <w:t>'receive.denyCurrentBranch'</w:t>
+        <w:t>'</w:t>
       </w:r>
       <w:r>
         <w:rPr>
@@ -36723,35 +36846,46 @@
           <w:szCs w:val="23"/>
         </w:rPr>
       </w:pPr>
+      <w:r>
+        <w:rPr>
+          <w:rFonts w:ascii="Consolas" w:hAnsi="Consolas" w:cs="Consolas"/>
+          <w:color w:val="3E4349"/>
+          <w:sz w:val="23"/>
+          <w:szCs w:val="23"/>
+        </w:rPr>
+        <w:t xml:space="preserve">remote: error: </w:t>
+      </w:r>
+      <w:r>
+        <w:rPr>
+          <w:rStyle w:val="s1"/>
+          <w:rFonts w:ascii="Consolas" w:hAnsi="Consolas" w:cs="Consolas"/>
+          <w:color w:val="4E9A06"/>
+          <w:sz w:val="23"/>
+          <w:szCs w:val="23"/>
+        </w:rPr>
+        <w:t>'</w:t>
+      </w:r>
       <w:proofErr w:type="gramStart"/>
       <w:r>
         <w:rPr>
-          <w:rFonts w:ascii="Consolas" w:hAnsi="Consolas" w:cs="Consolas"/>
-          <w:color w:val="3E4349"/>
-          <w:sz w:val="23"/>
-          <w:szCs w:val="23"/>
-        </w:rPr>
-        <w:t>remote</w:t>
+          <w:rStyle w:val="s1"/>
+          <w:rFonts w:ascii="Consolas" w:hAnsi="Consolas" w:cs="Consolas"/>
+          <w:color w:val="4E9A06"/>
+          <w:sz w:val="23"/>
+          <w:szCs w:val="23"/>
+        </w:rPr>
+        <w:t>receive.denyCurrentBranch</w:t>
       </w:r>
       <w:proofErr w:type="gramEnd"/>
       <w:r>
         <w:rPr>
-          <w:rFonts w:ascii="Consolas" w:hAnsi="Consolas" w:cs="Consolas"/>
-          <w:color w:val="3E4349"/>
-          <w:sz w:val="23"/>
-          <w:szCs w:val="23"/>
-        </w:rPr>
-        <w:t xml:space="preserve">: error: </w:t>
-      </w:r>
-      <w:r>
-        <w:rPr>
           <w:rStyle w:val="s1"/>
           <w:rFonts w:ascii="Consolas" w:hAnsi="Consolas" w:cs="Consolas"/>
           <w:color w:val="4E9A06"/>
           <w:sz w:val="23"/>
           <w:szCs w:val="23"/>
         </w:rPr>
-        <w:t>'receive.denyCurrentBranch'</w:t>
+        <w:t>'</w:t>
       </w:r>
       <w:r>
         <w:rPr>
@@ -36907,35 +37041,36 @@
           <w:szCs w:val="23"/>
         </w:rPr>
       </w:pPr>
+      <w:r>
+        <w:rPr>
+          <w:rFonts w:ascii="Consolas" w:hAnsi="Consolas" w:cs="Consolas"/>
+          <w:color w:val="3E4349"/>
+          <w:sz w:val="23"/>
+          <w:szCs w:val="23"/>
+        </w:rPr>
+        <w:t xml:space="preserve">error: failed to push some refs to </w:t>
+      </w:r>
       <w:proofErr w:type="gramStart"/>
       <w:r>
         <w:rPr>
-          <w:rFonts w:ascii="Consolas" w:hAnsi="Consolas" w:cs="Consolas"/>
-          <w:color w:val="3E4349"/>
-          <w:sz w:val="23"/>
-          <w:szCs w:val="23"/>
-        </w:rPr>
-        <w:t>error</w:t>
+          <w:rStyle w:val="s1"/>
+          <w:rFonts w:ascii="Consolas" w:hAnsi="Consolas" w:cs="Consolas"/>
+          <w:color w:val="4E9A06"/>
+          <w:sz w:val="23"/>
+          <w:szCs w:val="23"/>
+        </w:rPr>
+        <w:t>'..</w:t>
       </w:r>
       <w:proofErr w:type="gramEnd"/>
       <w:r>
         <w:rPr>
-          <w:rFonts w:ascii="Consolas" w:hAnsi="Consolas" w:cs="Consolas"/>
-          <w:color w:val="3E4349"/>
-          <w:sz w:val="23"/>
-          <w:szCs w:val="23"/>
-        </w:rPr>
-        <w:t xml:space="preserve">: failed to push some refs to </w:t>
-      </w:r>
-      <w:r>
-        <w:rPr>
           <w:rStyle w:val="s1"/>
           <w:rFonts w:ascii="Consolas" w:hAnsi="Consolas" w:cs="Consolas"/>
           <w:color w:val="4E9A06"/>
           <w:sz w:val="23"/>
           <w:szCs w:val="23"/>
         </w:rPr>
-        <w:t>'../repo-remoto'</w:t>
+        <w:t>/repo-remoto'</w:t>
       </w:r>
     </w:p>
     <w:p>
@@ -37373,16 +37508,25 @@
           <w:szCs w:val="23"/>
         </w:rPr>
       </w:pPr>
+      <w:r>
+        <w:rPr>
+          <w:rStyle w:val="nb"/>
+          <w:rFonts w:ascii="Consolas" w:hAnsi="Consolas" w:cs="Consolas"/>
+          <w:color w:val="004461"/>
+          <w:sz w:val="23"/>
+          <w:szCs w:val="23"/>
+        </w:rPr>
+        <w:t>cd</w:t>
+      </w:r>
       <w:proofErr w:type="gramStart"/>
       <w:r>
         <w:rPr>
-          <w:rStyle w:val="nb"/>
-          <w:rFonts w:ascii="Consolas" w:hAnsi="Consolas" w:cs="Consolas"/>
-          <w:color w:val="004461"/>
-          <w:sz w:val="23"/>
-          <w:szCs w:val="23"/>
-        </w:rPr>
-        <w:t>cd</w:t>
+          <w:rFonts w:ascii="Consolas" w:hAnsi="Consolas" w:cs="Consolas"/>
+          <w:color w:val="3E4349"/>
+          <w:sz w:val="23"/>
+          <w:szCs w:val="23"/>
+        </w:rPr>
+        <w:t xml:space="preserve"> ..</w:t>
       </w:r>
       <w:proofErr w:type="gramEnd"/>
       <w:r>
@@ -37392,7 +37536,7 @@
           <w:sz w:val="23"/>
           <w:szCs w:val="23"/>
         </w:rPr>
-        <w:t xml:space="preserve"> ../repo-remoto</w:t>
+        <w:t>/repo-remoto</w:t>
       </w:r>
     </w:p>
     <w:p>
@@ -37517,16 +37661,25 @@
           <w:szCs w:val="23"/>
         </w:rPr>
       </w:pPr>
+      <w:r>
+        <w:rPr>
+          <w:rStyle w:val="nb"/>
+          <w:rFonts w:ascii="Consolas" w:hAnsi="Consolas" w:cs="Consolas"/>
+          <w:color w:val="004461"/>
+          <w:sz w:val="23"/>
+          <w:szCs w:val="23"/>
+        </w:rPr>
+        <w:t>cd</w:t>
+      </w:r>
       <w:proofErr w:type="gramStart"/>
       <w:r>
         <w:rPr>
-          <w:rStyle w:val="nb"/>
-          <w:rFonts w:ascii="Consolas" w:hAnsi="Consolas" w:cs="Consolas"/>
-          <w:color w:val="004461"/>
-          <w:sz w:val="23"/>
-          <w:szCs w:val="23"/>
-        </w:rPr>
-        <w:t>cd</w:t>
+          <w:rFonts w:ascii="Consolas" w:hAnsi="Consolas" w:cs="Consolas"/>
+          <w:color w:val="3E4349"/>
+          <w:sz w:val="23"/>
+          <w:szCs w:val="23"/>
+        </w:rPr>
+        <w:t xml:space="preserve"> ..</w:t>
       </w:r>
       <w:proofErr w:type="gramEnd"/>
       <w:r>
@@ -37536,7 +37689,7 @@
           <w:sz w:val="23"/>
           <w:szCs w:val="23"/>
         </w:rPr>
-        <w:t xml:space="preserve"> ../progetto</w:t>
+        <w:t>/progetto</w:t>
       </w:r>
     </w:p>
     <w:p>
@@ -43897,6 +44050,15 @@
           <w:szCs w:val="26"/>
         </w:rPr>
       </w:pPr>
+      <w:r>
+        <w:rPr>
+          <w:rFonts w:ascii="Arial" w:hAnsi="Arial" w:cs="Arial"/>
+          <w:color w:val="3E4349"/>
+          <w:sz w:val="26"/>
+          <w:szCs w:val="26"/>
+        </w:rPr>
+        <w:t xml:space="preserve">git remote chiede il nome </w:t>
+      </w:r>
       <w:proofErr w:type="gramStart"/>
       <w:r>
         <w:rPr>
@@ -43905,7 +44067,7 @@
           <w:sz w:val="26"/>
           <w:szCs w:val="26"/>
         </w:rPr>
-        <w:t>git</w:t>
+        <w:t>delle repository</w:t>
       </w:r>
       <w:proofErr w:type="gramEnd"/>
       <w:r>
@@ -43915,7 +44077,7 @@
           <w:sz w:val="26"/>
           <w:szCs w:val="26"/>
         </w:rPr>
-        <w:t xml:space="preserve"> remote chiede il nome delle repository remote ed ottiene origin (il nostro foobar ossia la variabile che punta alla repositopry remota con cui usiamo riferirci alla directory remota</w:t>
+        <w:t xml:space="preserve"> remote ed ottiene origin (il nostro foobar ossia la variabile che punta alla repositopry remota con cui usiamo riferirci alla directory remota</w:t>
       </w:r>
     </w:p>
     <w:p>
@@ -53353,7 +53515,6 @@
           <w:shd w:val="clear" w:color="auto" w:fill="FFFFFF"/>
         </w:rPr>
       </w:pPr>
-      <w:proofErr w:type="gramStart"/>
       <w:r>
         <w:rPr>
           <w:rFonts w:ascii="Helvetica" w:hAnsi="Helvetica" w:cs="Helvetica"/>
@@ -53362,10 +53523,11 @@
           <w:szCs w:val="27"/>
           <w:shd w:val="clear" w:color="auto" w:fill="FFFFFF"/>
         </w:rPr>
-        <w:t>git</w:t>
-      </w:r>
-      <w:proofErr w:type="gramEnd"/>
-      <w:r>
+        <w:t>git diff-tree --no-commit-id --name-only -r commit_code</w:t>
+      </w:r>
+    </w:p>
+    <w:p>
+      <w:pPr>
         <w:rPr>
           <w:rFonts w:ascii="Helvetica" w:hAnsi="Helvetica" w:cs="Helvetica"/>
           <w:color w:val="333333"/>
@@ -53373,11 +53535,8 @@
           <w:szCs w:val="27"/>
           <w:shd w:val="clear" w:color="auto" w:fill="FFFFFF"/>
         </w:rPr>
-        <w:t xml:space="preserve"> diff-tree --no-commit-id --name-only -r commit_code</w:t>
-      </w:r>
-    </w:p>
-    <w:p>
-      <w:pPr>
+      </w:pPr>
+      <w:r>
         <w:rPr>
           <w:rFonts w:ascii="Helvetica" w:hAnsi="Helvetica" w:cs="Helvetica"/>
           <w:color w:val="333333"/>
@@ -53385,7 +53544,8 @@
           <w:szCs w:val="27"/>
           <w:shd w:val="clear" w:color="auto" w:fill="FFFFFF"/>
         </w:rPr>
-      </w:pPr>
+        <w:t xml:space="preserve">dove commitcode è l’id del commit (vedi storico id </w:t>
+      </w:r>
       <w:proofErr w:type="gramStart"/>
       <w:r>
         <w:rPr>
@@ -53395,7 +53555,7 @@
           <w:szCs w:val="27"/>
           <w:shd w:val="clear" w:color="auto" w:fill="FFFFFF"/>
         </w:rPr>
-        <w:t>dove</w:t>
+        <w:t>sul serve</w:t>
       </w:r>
       <w:proofErr w:type="gramEnd"/>
       <w:r>
@@ -53406,7 +53566,7 @@
           <w:szCs w:val="27"/>
           <w:shd w:val="clear" w:color="auto" w:fill="FFFFFF"/>
         </w:rPr>
-        <w:t xml:space="preserve"> commitcode è l’id del commit (vedi storico id sul serve git)</w:t>
+        <w:t xml:space="preserve"> git)</w:t>
       </w:r>
     </w:p>
     <w:p>
@@ -53429,8 +53589,6 @@
         </w:rPr>
         <w:t>oppure vai direttamente sul server git</w:t>
       </w:r>
-      <w:bookmarkStart w:id="0" w:name="_GoBack"/>
-      <w:bookmarkEnd w:id="0"/>
     </w:p>
     <w:p>
       <w:pPr>
@@ -53461,13 +53619,16 @@
       </w:r>
     </w:p>
     <w:p>
+      <w:r>
+        <w:t xml:space="preserve">git config --global </w:t>
+      </w:r>
       <w:proofErr w:type="gramStart"/>
       <w:r>
-        <w:t>git</w:t>
+        <w:t>user.emal</w:t>
       </w:r>
       <w:proofErr w:type="gramEnd"/>
       <w:r>
-        <w:t xml:space="preserve"> config --global user.emal arialdomartini@gmail.com</w:t>
+        <w:t xml:space="preserve"> arialdomartini@gmail.com</w:t>
       </w:r>
     </w:p>
     <w:p/>
@@ -53536,13 +53697,16 @@
       </w:r>
     </w:p>
     <w:p>
+      <w:r>
+        <w:t xml:space="preserve">git log </w:t>
+      </w:r>
       <w:proofErr w:type="gramStart"/>
       <w:r>
-        <w:t>git</w:t>
+        <w:t>master..</w:t>
       </w:r>
       <w:proofErr w:type="gramEnd"/>
       <w:r>
-        <w:t xml:space="preserve"> log master..feature --oneline</w:t>
+        <w:t>feature --oneline</w:t>
       </w:r>
     </w:p>
     <w:p>
@@ -53551,13 +53715,16 @@
       </w:r>
     </w:p>
     <w:p>
+      <w:r>
+        <w:t xml:space="preserve">git branch (ti da i branch </w:t>
+      </w:r>
       <w:proofErr w:type="gramStart"/>
       <w:r>
-        <w:t>git</w:t>
+        <w:t>della repository</w:t>
       </w:r>
       <w:proofErr w:type="gramEnd"/>
       <w:r>
-        <w:t xml:space="preserve"> branch (ti da i branch della repository e ti dice su qaule ti trovi)</w:t>
+        <w:t xml:space="preserve"> e ti dice su qaule ti trovi)</w:t>
       </w:r>
     </w:p>
     <w:p/>
@@ -53679,13 +53846,16 @@
       </w:r>
     </w:p>
     <w:p>
+      <w:r>
+        <w:t>git remote add foobar</w:t>
+      </w:r>
       <w:proofErr w:type="gramStart"/>
       <w:r>
-        <w:t>git</w:t>
+        <w:t xml:space="preserve"> ..</w:t>
       </w:r>
       <w:proofErr w:type="gramEnd"/>
       <w:r>
-        <w:t xml:space="preserve"> remote add foobar ../repo-remoto</w:t>
+        <w:t>/repo-remoto</w:t>
       </w:r>
     </w:p>
     <w:p>
@@ -53695,13 +53865,16 @@
     </w:p>
     <w:p/>
     <w:p>
+      <w:r>
+        <w:t xml:space="preserve">spedire </w:t>
+      </w:r>
       <w:proofErr w:type="gramStart"/>
       <w:r>
-        <w:t>spedire</w:t>
+        <w:t>alla repository</w:t>
       </w:r>
       <w:proofErr w:type="gramEnd"/>
       <w:r>
-        <w:t xml:space="preserve"> alla repository remota un ramo:</w:t>
+        <w:t xml:space="preserve"> remota un ramo:</w:t>
       </w:r>
     </w:p>
     <w:p>
@@ -53734,13 +53907,16 @@
     </w:p>
     <w:p/>
     <w:p>
+      <w:r>
+        <w:t xml:space="preserve">chiede </w:t>
+      </w:r>
       <w:proofErr w:type="gramStart"/>
       <w:r>
-        <w:t>chiede</w:t>
+        <w:t>le repository</w:t>
       </w:r>
       <w:proofErr w:type="gramEnd"/>
       <w:r>
-        <w:t xml:space="preserve"> le repository remote</w:t>
+        <w:t xml:space="preserve"> remote</w:t>
       </w:r>
     </w:p>
     <w:p>
@@ -53748,7 +53924,550 @@
         <w:t>git remote</w:t>
       </w:r>
     </w:p>
-    <w:p/>
+    <w:p>
+      <w:r>
+        <w:t>NUOVI CHIARIMENTI SULL’USO DI GIT:</w:t>
+      </w:r>
+    </w:p>
+    <w:p>
+      <w:r>
+        <w:t xml:space="preserve">differenza tra </w:t>
+      </w:r>
+      <w:proofErr w:type="gramStart"/>
+      <w:r>
+        <w:rPr>
+          <w:b/>
+        </w:rPr>
+        <w:t>revert  e</w:t>
+      </w:r>
+      <w:proofErr w:type="gramEnd"/>
+      <w:r>
+        <w:rPr>
+          <w:b/>
+        </w:rPr>
+        <w:t xml:space="preserve"> reset</w:t>
+      </w:r>
+      <w:r>
+        <w:t>:</w:t>
+      </w:r>
+    </w:p>
+    <w:p>
+      <w:r>
+        <w:t>il secondo ti riporta ad un determinato commit cancellando tutti quelli dopo</w:t>
+      </w:r>
+    </w:p>
+    <w:p>
+      <w:r>
+        <w:t>il primo ti riporta ad un determinato commit creand</w:t>
+      </w:r>
+      <w:r>
+        <w:t>o</w:t>
+      </w:r>
+      <w:r>
+        <w:t xml:space="preserve"> un nuovo commit con la copia di quel commit lasciando invariata la storia di tutti i commit (quindi senza cancellare quelli che vengono dopo)</w:t>
+      </w:r>
+    </w:p>
+    <w:p>
+      <w:r>
+        <w:t>anche git checkout ti porta ad un preciso commit ma è in sola lettura ossia non si possono poi commitare eventuali modifiche.</w:t>
+      </w:r>
+    </w:p>
+    <w:p>
+      <w:r>
+        <w:t xml:space="preserve">È possibile con </w:t>
+      </w:r>
+      <w:r>
+        <w:rPr>
+          <w:b/>
+        </w:rPr>
+        <w:t>git checkout</w:t>
+      </w:r>
+      <w:r>
+        <w:t xml:space="preserve"> però </w:t>
+      </w:r>
+      <w:r>
+        <w:rPr>
+          <w:b/>
+        </w:rPr>
+        <w:t>recuperare un determinato file</w:t>
+      </w:r>
+      <w:r>
+        <w:t xml:space="preserve"> in un determinato commit:</w:t>
+      </w:r>
+    </w:p>
+    <w:p>
+      <w:pPr>
+        <w:autoSpaceDE w:val="0"/>
+        <w:autoSpaceDN w:val="0"/>
+        <w:adjustRightInd w:val="0"/>
+        <w:spacing w:after="0" w:line="240" w:lineRule="auto"/>
+        <w:rPr>
+          <w:rFonts w:ascii="Lucida Console" w:hAnsi="Lucida Console" w:cs="Lucida Console"/>
+          <w:sz w:val="18"/>
+          <w:szCs w:val="18"/>
+        </w:rPr>
+      </w:pPr>
+      <w:r>
+        <w:rPr>
+          <w:rFonts w:ascii="Lucida Console" w:hAnsi="Lucida Console" w:cs="Lucida Console"/>
+          <w:sz w:val="18"/>
+          <w:szCs w:val="18"/>
+        </w:rPr>
+        <w:t>$ git checkout d5f753d07b4e275295bd6c51289970f903edd3d8 -- primo.txt</w:t>
+      </w:r>
+    </w:p>
+    <w:p>
+      <w:pPr>
+        <w:rPr>
+          <w:rFonts w:ascii="Lucida Console" w:hAnsi="Lucida Console" w:cs="Lucida Console"/>
+          <w:sz w:val="18"/>
+          <w:szCs w:val="18"/>
+        </w:rPr>
+      </w:pPr>
+      <w:r>
+        <w:t>Qui sul commit corrente viene riportato il file primo.txt nello stato come era nel commit</w:t>
+      </w:r>
+      <w:r>
+        <w:rPr>
+          <w:rFonts w:ascii="Lucida Console" w:hAnsi="Lucida Console" w:cs="Lucida Console"/>
+          <w:sz w:val="18"/>
+          <w:szCs w:val="18"/>
+        </w:rPr>
+        <w:t xml:space="preserve"> </w:t>
+      </w:r>
+      <w:r>
+        <w:rPr>
+          <w:rFonts w:ascii="Lucida Console" w:hAnsi="Lucida Console" w:cs="Lucida Console"/>
+          <w:sz w:val="18"/>
+          <w:szCs w:val="18"/>
+        </w:rPr>
+        <w:t>d5f753d07b4e275295bd6c51289970f903edd3d8</w:t>
+      </w:r>
+    </w:p>
+    <w:p>
+      <w:r>
+        <w:t xml:space="preserve">Git clone per clonare </w:t>
+      </w:r>
+      <w:proofErr w:type="gramStart"/>
+      <w:r>
+        <w:t>una repository</w:t>
+      </w:r>
+      <w:proofErr w:type="gramEnd"/>
+      <w:r>
+        <w:t xml:space="preserve"> remota oppure</w:t>
+      </w:r>
+    </w:p>
+    <w:p>
+      <w:r>
+        <w:t>Git init: inizializza una cartella con la repositry locale di git</w:t>
+      </w:r>
+    </w:p>
+    <w:p>
+      <w:r>
+        <w:t>Poi:</w:t>
+      </w:r>
+    </w:p>
+    <w:p>
+      <w:pPr>
+        <w:autoSpaceDE w:val="0"/>
+        <w:autoSpaceDN w:val="0"/>
+        <w:adjustRightInd w:val="0"/>
+        <w:spacing w:after="0" w:line="240" w:lineRule="auto"/>
+        <w:rPr>
+          <w:rFonts w:ascii="Courier New" w:hAnsi="Courier New" w:cs="Courier New"/>
+          <w:color w:val="000000" w:themeColor="text1"/>
+          <w:sz w:val="30"/>
+          <w:szCs w:val="30"/>
+        </w:rPr>
+      </w:pPr>
+      <w:r>
+        <w:rPr>
+          <w:rFonts w:ascii="Courier New" w:hAnsi="Courier New" w:cs="Courier New"/>
+          <w:color w:val="000000" w:themeColor="text1"/>
+          <w:sz w:val="30"/>
+          <w:szCs w:val="30"/>
+        </w:rPr>
+        <w:t>git remote</w:t>
+      </w:r>
+      <w:r>
+        <w:rPr>
+          <w:rFonts w:ascii="Courier New" w:hAnsi="Courier New" w:cs="Courier New"/>
+          <w:color w:val="000000" w:themeColor="text1"/>
+          <w:sz w:val="30"/>
+          <w:szCs w:val="30"/>
+        </w:rPr>
+        <w:t xml:space="preserve"> add</w:t>
+      </w:r>
+      <w:r>
+        <w:rPr>
+          <w:rFonts w:ascii="Courier New" w:hAnsi="Courier New" w:cs="Courier New"/>
+          <w:color w:val="000000" w:themeColor="text1"/>
+          <w:sz w:val="30"/>
+          <w:szCs w:val="30"/>
+        </w:rPr>
+        <w:t xml:space="preserve"> origin ssh://git@git.aquest.it:5022/myproject.</w:t>
+      </w:r>
+    </w:p>
+    <w:p>
+      <w:pPr>
+        <w:rPr>
+          <w:rFonts w:ascii="Courier New" w:hAnsi="Courier New" w:cs="Courier New"/>
+          <w:color w:val="000000" w:themeColor="text1"/>
+          <w:sz w:val="30"/>
+          <w:szCs w:val="30"/>
+        </w:rPr>
+      </w:pPr>
+      <w:r>
+        <w:rPr>
+          <w:rFonts w:ascii="Courier New" w:hAnsi="Courier New" w:cs="Courier New"/>
+          <w:color w:val="000000" w:themeColor="text1"/>
+          <w:sz w:val="30"/>
+          <w:szCs w:val="30"/>
+        </w:rPr>
+        <w:t>Git</w:t>
+      </w:r>
+    </w:p>
+    <w:p>
+      <w:r>
+        <w:t xml:space="preserve">Per agganciare </w:t>
+      </w:r>
+      <w:proofErr w:type="gramStart"/>
+      <w:r>
+        <w:t>una repository</w:t>
+      </w:r>
+      <w:proofErr w:type="gramEnd"/>
+      <w:r>
+        <w:t xml:space="preserve"> remota ad una locale, possiamo avere più repositry locali che puntano alla remota: qui viene creata una remote2</w:t>
+      </w:r>
+    </w:p>
+    <w:p>
+      <w:pPr>
+        <w:autoSpaceDE w:val="0"/>
+        <w:autoSpaceDN w:val="0"/>
+        <w:adjustRightInd w:val="0"/>
+        <w:spacing w:after="0" w:line="240" w:lineRule="auto"/>
+        <w:rPr>
+          <w:rFonts w:ascii="Courier New" w:hAnsi="Courier New" w:cs="Courier New"/>
+          <w:color w:val="000000" w:themeColor="text1"/>
+          <w:sz w:val="30"/>
+          <w:szCs w:val="30"/>
+        </w:rPr>
+      </w:pPr>
+      <w:r>
+        <w:rPr>
+          <w:rFonts w:ascii="Courier New" w:hAnsi="Courier New" w:cs="Courier New"/>
+          <w:color w:val="000000" w:themeColor="text1"/>
+          <w:sz w:val="30"/>
+          <w:szCs w:val="30"/>
+        </w:rPr>
+        <w:t>git remote</w:t>
+      </w:r>
+      <w:r>
+        <w:rPr>
+          <w:rFonts w:ascii="Courier New" w:hAnsi="Courier New" w:cs="Courier New"/>
+          <w:color w:val="000000" w:themeColor="text1"/>
+          <w:sz w:val="30"/>
+          <w:szCs w:val="30"/>
+        </w:rPr>
+        <w:t>2 add</w:t>
+      </w:r>
+      <w:r>
+        <w:rPr>
+          <w:rFonts w:ascii="Courier New" w:hAnsi="Courier New" w:cs="Courier New"/>
+          <w:color w:val="000000" w:themeColor="text1"/>
+          <w:sz w:val="30"/>
+          <w:szCs w:val="30"/>
+        </w:rPr>
+        <w:t xml:space="preserve"> origin ssh://git@git.aquest.it:5022/myproject.</w:t>
+      </w:r>
+    </w:p>
+    <w:p>
+      <w:pPr>
+        <w:rPr>
+          <w:rFonts w:ascii="Courier New" w:hAnsi="Courier New" w:cs="Courier New"/>
+          <w:color w:val="000000" w:themeColor="text1"/>
+          <w:sz w:val="30"/>
+          <w:szCs w:val="30"/>
+        </w:rPr>
+      </w:pPr>
+      <w:r>
+        <w:rPr>
+          <w:rFonts w:ascii="Courier New" w:hAnsi="Courier New" w:cs="Courier New"/>
+          <w:color w:val="000000" w:themeColor="text1"/>
+          <w:sz w:val="30"/>
+          <w:szCs w:val="30"/>
+        </w:rPr>
+        <w:t>Git</w:t>
+      </w:r>
+    </w:p>
+    <w:p>
+      <w:r>
+        <w:t>Creare un nuovo branch:</w:t>
+      </w:r>
+    </w:p>
+    <w:p>
+      <w:pPr>
+        <w:autoSpaceDE w:val="0"/>
+        <w:autoSpaceDN w:val="0"/>
+        <w:adjustRightInd w:val="0"/>
+        <w:spacing w:after="0" w:line="240" w:lineRule="auto"/>
+        <w:rPr>
+          <w:rFonts w:ascii="Courier New" w:hAnsi="Courier New" w:cs="Courier New"/>
+          <w:color w:val="000000" w:themeColor="text1"/>
+          <w:sz w:val="30"/>
+          <w:szCs w:val="30"/>
+        </w:rPr>
+      </w:pPr>
+      <w:r>
+        <w:rPr>
+          <w:rFonts w:ascii="Courier New" w:hAnsi="Courier New" w:cs="Courier New"/>
+          <w:color w:val="000000" w:themeColor="text1"/>
+          <w:sz w:val="30"/>
+          <w:szCs w:val="30"/>
+        </w:rPr>
+        <w:t xml:space="preserve">git checkout </w:t>
+      </w:r>
+      <w:r>
+        <w:rPr>
+          <w:rFonts w:ascii="Courier New" w:hAnsi="Courier New" w:cs="Courier New"/>
+          <w:color w:val="000000" w:themeColor="text1"/>
+          <w:sz w:val="30"/>
+          <w:szCs w:val="30"/>
+        </w:rPr>
+        <w:t>-</w:t>
+      </w:r>
+      <w:r>
+        <w:rPr>
+          <w:rFonts w:ascii="Courier New" w:hAnsi="Courier New" w:cs="Courier New"/>
+          <w:color w:val="000000" w:themeColor="text1"/>
+          <w:sz w:val="30"/>
+          <w:szCs w:val="30"/>
+        </w:rPr>
+        <w:t>b</w:t>
+      </w:r>
+    </w:p>
+    <w:p>
+      <w:pPr>
+        <w:rPr>
+          <w:rFonts w:ascii="Courier New" w:hAnsi="Courier New" w:cs="Courier New"/>
+          <w:color w:val="000000" w:themeColor="text1"/>
+          <w:sz w:val="30"/>
+          <w:szCs w:val="30"/>
+        </w:rPr>
+      </w:pPr>
+      <w:r>
+        <w:rPr>
+          <w:rFonts w:ascii="Courier New" w:hAnsi="Courier New" w:cs="Courier New"/>
+          <w:color w:val="000000" w:themeColor="text1"/>
+          <w:sz w:val="30"/>
+          <w:szCs w:val="30"/>
+        </w:rPr>
+        <w:t>mybranch</w:t>
+      </w:r>
+    </w:p>
+    <w:p>
+      <w:r>
+        <w:t>elimina un branch</w:t>
+      </w:r>
+    </w:p>
+    <w:p>
+      <w:pPr>
+        <w:autoSpaceDE w:val="0"/>
+        <w:autoSpaceDN w:val="0"/>
+        <w:adjustRightInd w:val="0"/>
+        <w:spacing w:after="0" w:line="240" w:lineRule="auto"/>
+        <w:rPr>
+          <w:rFonts w:ascii="Courier New" w:hAnsi="Courier New" w:cs="Courier New"/>
+          <w:color w:val="000000" w:themeColor="text1"/>
+          <w:sz w:val="30"/>
+          <w:szCs w:val="30"/>
+        </w:rPr>
+      </w:pPr>
+      <w:r>
+        <w:rPr>
+          <w:rFonts w:ascii="Courier New" w:hAnsi="Courier New" w:cs="Courier New"/>
+          <w:color w:val="000000" w:themeColor="text1"/>
+          <w:sz w:val="30"/>
+          <w:szCs w:val="30"/>
+        </w:rPr>
+        <w:t>git branch -d nomebranch</w:t>
+      </w:r>
+    </w:p>
+    <w:p>
+      <w:r>
+        <w:t>lista dei branch:</w:t>
+      </w:r>
+    </w:p>
+    <w:p>
+      <w:r>
+        <w:t>git merge e rebase:</w:t>
+      </w:r>
+    </w:p>
+    <w:p>
+      <w:r>
+        <w:t>fondamentalmente il merge fa un merge degli ultimi commit mentre rebase va al commit prima della biforcazione, applica il merge con il commit corrente e poi applica tutti glia ltri commit degli altri sviluppatori mantenendo una linea temporale</w:t>
+      </w:r>
+    </w:p>
+    <w:p>
+      <w:pPr>
+        <w:rPr>
+          <w:rFonts w:ascii="Courier New" w:hAnsi="Courier New" w:cs="Courier New"/>
+          <w:color w:val="000000" w:themeColor="text1"/>
+          <w:sz w:val="30"/>
+          <w:szCs w:val="30"/>
+        </w:rPr>
+      </w:pPr>
+      <w:r>
+        <w:rPr>
+          <w:rFonts w:ascii="Courier New" w:hAnsi="Courier New" w:cs="Courier New"/>
+          <w:color w:val="000000" w:themeColor="text1"/>
+          <w:sz w:val="30"/>
+          <w:szCs w:val="30"/>
+        </w:rPr>
+        <w:lastRenderedPageBreak/>
+        <w:t>git branch</w:t>
+      </w:r>
+    </w:p>
+    <w:p>
+      <w:r>
+        <w:t>altri comandi git status, git log</w:t>
+      </w:r>
+    </w:p>
+    <w:p>
+      <w:pPr>
+        <w:rPr>
+          <w:color w:val="000000" w:themeColor="text1"/>
+        </w:rPr>
+      </w:pPr>
+      <w:r>
+        <w:rPr>
+          <w:color w:val="000000" w:themeColor="text1"/>
+        </w:rPr>
+        <w:t>git tag</w:t>
+      </w:r>
+      <w:r>
+        <w:rPr>
+          <w:color w:val="000000" w:themeColor="text1"/>
+        </w:rPr>
+        <w:t xml:space="preserve"> crea un tag</w:t>
+      </w:r>
+      <w:r>
+        <w:rPr>
+          <w:color w:val="000000" w:themeColor="text1"/>
+        </w:rPr>
+        <w:t>:</w:t>
+      </w:r>
+    </w:p>
+    <w:p>
+      <w:pPr>
+        <w:autoSpaceDE w:val="0"/>
+        <w:autoSpaceDN w:val="0"/>
+        <w:adjustRightInd w:val="0"/>
+        <w:spacing w:after="0" w:line="240" w:lineRule="auto"/>
+        <w:rPr>
+          <w:rFonts w:ascii="Courier New" w:hAnsi="Courier New" w:cs="Courier New"/>
+          <w:color w:val="000000" w:themeColor="text1"/>
+          <w:sz w:val="30"/>
+          <w:szCs w:val="30"/>
+        </w:rPr>
+      </w:pPr>
+      <w:r>
+        <w:rPr>
+          <w:rFonts w:ascii="Courier New" w:hAnsi="Courier New" w:cs="Courier New"/>
+          <w:color w:val="000000" w:themeColor="text1"/>
+          <w:sz w:val="30"/>
+          <w:szCs w:val="30"/>
+        </w:rPr>
+        <w:t>$ git tag a</w:t>
+      </w:r>
+    </w:p>
+    <w:p>
+      <w:pPr>
+        <w:autoSpaceDE w:val="0"/>
+        <w:autoSpaceDN w:val="0"/>
+        <w:adjustRightInd w:val="0"/>
+        <w:spacing w:after="0" w:line="240" w:lineRule="auto"/>
+        <w:rPr>
+          <w:rFonts w:ascii="Courier New" w:hAnsi="Courier New" w:cs="Courier New"/>
+          <w:color w:val="000000" w:themeColor="text1"/>
+          <w:sz w:val="30"/>
+          <w:szCs w:val="30"/>
+        </w:rPr>
+      </w:pPr>
+      <w:r>
+        <w:rPr>
+          <w:rFonts w:ascii="Courier New" w:hAnsi="Courier New" w:cs="Courier New"/>
+          <w:color w:val="000000" w:themeColor="text1"/>
+          <w:sz w:val="30"/>
+          <w:szCs w:val="30"/>
+        </w:rPr>
+        <w:t>hereitworks</w:t>
+      </w:r>
+    </w:p>
+    <w:p>
+      <w:pPr>
+        <w:autoSpaceDE w:val="0"/>
+        <w:autoSpaceDN w:val="0"/>
+        <w:adjustRightInd w:val="0"/>
+        <w:spacing w:after="0" w:line="240" w:lineRule="auto"/>
+        <w:rPr>
+          <w:rFonts w:ascii="Courier New" w:hAnsi="Courier New" w:cs="Courier New"/>
+          <w:color w:val="000000" w:themeColor="text1"/>
+          <w:sz w:val="30"/>
+          <w:szCs w:val="30"/>
+        </w:rPr>
+      </w:pPr>
+      <w:r>
+        <w:rPr>
+          <w:rFonts w:ascii="Courier New" w:hAnsi="Courier New" w:cs="Courier New"/>
+          <w:color w:val="000000" w:themeColor="text1"/>
+          <w:sz w:val="30"/>
+          <w:szCs w:val="30"/>
+        </w:rPr>
+        <w:t>m</w:t>
+      </w:r>
+    </w:p>
+    <w:p>
+      <w:pPr>
+        <w:rPr>
+          <w:rFonts w:ascii="Courier New" w:hAnsi="Courier New" w:cs="Courier New"/>
+          <w:color w:val="000000" w:themeColor="text1"/>
+          <w:sz w:val="30"/>
+          <w:szCs w:val="30"/>
+        </w:rPr>
+      </w:pPr>
+      <w:r>
+        <w:rPr>
+          <w:rFonts w:ascii="Courier New" w:hAnsi="Courier New" w:cs="Courier New"/>
+          <w:color w:val="000000" w:themeColor="text1"/>
+          <w:sz w:val="30"/>
+          <w:szCs w:val="30"/>
+        </w:rPr>
+        <w:t>"Until this point every works fine!"</w:t>
+      </w:r>
+    </w:p>
+    <w:p>
+      <w:r>
+        <w:t>GIT FLOW</w:t>
+      </w:r>
+    </w:p>
+    <w:p>
+      <w:r>
+        <w:t>Git flow init crea un file gitignore</w:t>
+      </w:r>
+    </w:p>
+    <w:p>
+      <w:r>
+        <w:t>Git flow feature start feature1</w:t>
+      </w:r>
+    </w:p>
+    <w:p>
+      <w:r>
+        <w:t>Git flow feature finish</w:t>
+      </w:r>
+      <w:bookmarkStart w:id="0" w:name="_GoBack"/>
+      <w:bookmarkEnd w:id="0"/>
+    </w:p>
     <w:sectPr>
       <w:pgSz w:w="11906" w:h="16838"/>
       <w:pgMar w:top="1417" w:right="1134" w:bottom="1134" w:left="1134" w:header="708" w:footer="708" w:gutter="0"/>
@@ -53760,7 +54479,7 @@
 </file>
 
 <file path=word/numbering.xml><?xml version="1.0" encoding="utf-8"?>
-<w:numbering xmlns:wpc="http://schemas.microsoft.com/office/word/2010/wordprocessingCanvas" xmlns:mc="http://schemas.openxmlformats.org/markup-compatibility/2006" xmlns:o="urn:schemas-microsoft-com:office:office" xmlns:r="http://schemas.openxmlformats.org/officeDocument/2006/relationships" xmlns:m="http://schemas.openxmlformats.org/officeDocument/2006/math" xmlns:v="urn:schemas-microsoft-com:vml" xmlns:wp14="http://schemas.microsoft.com/office/word/2010/wordprocessingDrawing" xmlns:wp="http://schemas.openxmlformats.org/drawingml/2006/wordprocessingDrawing" xmlns:w10="urn:schemas-microsoft-com:office:word" xmlns:w="http://schemas.openxmlformats.org/wordprocessingml/2006/main" xmlns:w14="http://schemas.microsoft.com/office/word/2010/wordml" xmlns:w15="http://schemas.microsoft.com/office/word/2012/wordml" xmlns:wpg="http://schemas.microsoft.com/office/word/2010/wordprocessingGroup" xmlns:wpi="http://schemas.microsoft.com/office/word/2010/wordprocessingInk" xmlns:wne="http://schemas.microsoft.com/office/word/2006/wordml" xmlns:wps="http://schemas.microsoft.com/office/word/2010/wordprocessingShape" mc:Ignorable="w14 w15 wp14">
+<w:numbering xmlns:wpc="http://schemas.microsoft.com/office/word/2010/wordprocessingCanvas" xmlns:cx="http://schemas.microsoft.com/office/drawing/2014/chartex" xmlns:cx1="http://schemas.microsoft.com/office/drawing/2015/9/8/chartex" xmlns:cx2="http://schemas.microsoft.com/office/drawing/2015/10/21/chartex" xmlns:cx3="http://schemas.microsoft.com/office/drawing/2016/5/9/chartex" xmlns:cx4="http://schemas.microsoft.com/office/drawing/2016/5/10/chartex" xmlns:cx5="http://schemas.microsoft.com/office/drawing/2016/5/11/chartex" xmlns:cx6="http://schemas.microsoft.com/office/drawing/2016/5/12/chartex" xmlns:cx7="http://schemas.microsoft.com/office/drawing/2016/5/13/chartex" xmlns:cx8="http://schemas.microsoft.com/office/drawing/2016/5/14/chartex" xmlns:mc="http://schemas.openxmlformats.org/markup-compatibility/2006" xmlns:aink="http://schemas.microsoft.com/office/drawing/2016/ink" xmlns:am3d="http://schemas.microsoft.com/office/drawing/2017/model3d" xmlns:o="urn:schemas-microsoft-com:office:office" xmlns:r="http://schemas.openxmlformats.org/officeDocument/2006/relationships" xmlns:m="http://schemas.openxmlformats.org/officeDocument/2006/math" xmlns:v="urn:schemas-microsoft-com:vml" xmlns:wp14="http://schemas.microsoft.com/office/word/2010/wordprocessingDrawing" xmlns:wp="http://schemas.openxmlformats.org/drawingml/2006/wordprocessingDrawing" xmlns:w10="urn:schemas-microsoft-com:office:word" xmlns:w="http://schemas.openxmlformats.org/wordprocessingml/2006/main" xmlns:w14="http://schemas.microsoft.com/office/word/2010/wordml" xmlns:w15="http://schemas.microsoft.com/office/word/2012/wordml" xmlns:w16cid="http://schemas.microsoft.com/office/word/2016/wordml/cid" xmlns:w16se="http://schemas.microsoft.com/office/word/2015/wordml/symex" xmlns:wpg="http://schemas.microsoft.com/office/word/2010/wordprocessingGroup" xmlns:wpi="http://schemas.microsoft.com/office/word/2010/wordprocessingInk" xmlns:wne="http://schemas.microsoft.com/office/word/2006/wordml" xmlns:wps="http://schemas.microsoft.com/office/word/2010/wordprocessingShape" mc:Ignorable="w14 w15 w16se w16cid wp14">
   <w:abstractNum w:abstractNumId="0" w15:restartNumberingAfterBreak="0">
     <w:nsid w:val="061C1E9A"/>
     <w:multiLevelType w:val="multilevel"/>
@@ -56321,7 +57040,7 @@
 </file>
 
 <file path=word/styles.xml><?xml version="1.0" encoding="utf-8"?>
-<w:styles xmlns:mc="http://schemas.openxmlformats.org/markup-compatibility/2006" xmlns:r="http://schemas.openxmlformats.org/officeDocument/2006/relationships" xmlns:w="http://schemas.openxmlformats.org/wordprocessingml/2006/main" xmlns:w14="http://schemas.microsoft.com/office/word/2010/wordml" xmlns:w15="http://schemas.microsoft.com/office/word/2012/wordml" mc:Ignorable="w14 w15">
+<w:styles xmlns:mc="http://schemas.openxmlformats.org/markup-compatibility/2006" xmlns:r="http://schemas.openxmlformats.org/officeDocument/2006/relationships" xmlns:w="http://schemas.openxmlformats.org/wordprocessingml/2006/main" xmlns:w14="http://schemas.microsoft.com/office/word/2010/wordml" xmlns:w15="http://schemas.microsoft.com/office/word/2012/wordml" xmlns:w16cid="http://schemas.microsoft.com/office/word/2016/wordml/cid" xmlns:w16se="http://schemas.microsoft.com/office/word/2015/wordml/symex" mc:Ignorable="w14 w15 w16se w16cid">
   <w:docDefaults>
     <w:rPrDefault>
       <w:rPr>
@@ -56337,7 +57056,7 @@
       </w:pPr>
     </w:pPrDefault>
   </w:docDefaults>
-  <w:latentStyles w:defLockedState="0" w:defUIPriority="99" w:defSemiHidden="0" w:defUnhideWhenUsed="0" w:defQFormat="0" w:count="371">
+  <w:latentStyles w:defLockedState="0" w:defUIPriority="99" w:defSemiHidden="0" w:defUnhideWhenUsed="0" w:defQFormat="0" w:count="375">
     <w:lsdException w:name="Normal" w:uiPriority="0" w:qFormat="1"/>
     <w:lsdException w:name="heading 1" w:uiPriority="9" w:qFormat="1"/>
     <w:lsdException w:name="heading 2" w:semiHidden="1" w:uiPriority="9" w:unhideWhenUsed="1" w:qFormat="1"/>
@@ -56709,6 +57428,10 @@
     <w:lsdException w:name="List Table 5 Dark Accent 6" w:uiPriority="50"/>
     <w:lsdException w:name="List Table 6 Colorful Accent 6" w:uiPriority="51"/>
     <w:lsdException w:name="List Table 7 Colorful Accent 6" w:uiPriority="52"/>
+    <w:lsdException w:name="Mention" w:semiHidden="1" w:unhideWhenUsed="1"/>
+    <w:lsdException w:name="Smart Hyperlink" w:semiHidden="1" w:unhideWhenUsed="1"/>
+    <w:lsdException w:name="Hashtag" w:semiHidden="1" w:unhideWhenUsed="1"/>
+    <w:lsdException w:name="Unresolved Mention" w:semiHidden="1" w:unhideWhenUsed="1"/>
   </w:latentStyles>
   <w:style w:type="paragraph" w:default="1" w:styleId="Normale">
     <w:name w:val="Normal"/>
@@ -57014,8 +57737,8 @@
       <w:szCs w:val="20"/>
     </w:rPr>
   </w:style>
-  <w:style w:type="character" w:customStyle="1" w:styleId="UnresolvedMention">
-    <w:name w:val="Unresolved Mention"/>
+  <w:style w:type="character" w:customStyle="1" w:styleId="Menzionenonrisolta1">
+    <w:name w:val="Menzione non risolta1"/>
     <w:basedOn w:val="Carpredefinitoparagrafo"/>
     <w:uiPriority w:val="99"/>
     <w:semiHidden/>

</xml_diff>